<commit_message>
Added introduction, overview, functional & non-functional requirements
</commit_message>
<xml_diff>
--- a/AnalysisReportFirstDraft.docx
+++ b/AnalysisReportFirstDraft.docx
@@ -19,10 +19,10 @@
                 <wp:positionV relativeFrom="page">
                   <wp:posOffset>1188720</wp:posOffset>
                 </wp:positionV>
-                <wp:extent cx="2222500" cy="222885"/>
+                <wp:extent cx="2222500" cy="222884"/>
                 <wp:effectExtent l="0" t="0" r="0" b="0"/>
                 <wp:wrapNone/>
-                <wp:docPr id="1073741825" name="officeArt object"/>
+                <wp:docPr id="1073741825" name="officeArt object" descr="officeArt object"/>
                 <wp:cNvGraphicFramePr/>
                 <a:graphic xmlns:a="http://schemas.openxmlformats.org/drawingml/2006/main">
                   <a:graphicData uri="http://schemas.microsoft.com/office/word/2010/wordprocessingShape">
@@ -31,7 +31,7 @@
                       <wps:spPr>
                         <a:xfrm>
                           <a:off x="0" y="0"/>
-                          <a:ext cx="2222500" cy="222885"/>
+                          <a:ext cx="2222500" cy="222884"/>
                         </a:xfrm>
                         <a:prstGeom prst="rect">
                           <a:avLst/>
@@ -182,7 +182,7 @@
           <w:rFonts w:cs="Arial Unicode MS" w:eastAsia="Arial Unicode MS"/>
           <w:rtl w:val="0"/>
         </w:rPr>
-        <w:t>Senior Design Project</w:t>
+        <w:t>CS-319 Project</w:t>
       </w:r>
     </w:p>
     <w:p>
@@ -194,7 +194,7 @@
           <w:rFonts w:cs="Arial Unicode MS" w:eastAsia="Arial Unicode MS"/>
           <w:rtl w:val="0"/>
         </w:rPr>
-        <w:t>Project short-name: project title</w:t>
+        <w:t>Civilizational Wars</w:t>
       </w:r>
     </w:p>
     <w:p>
@@ -210,19 +210,464 @@
     </w:p>
     <w:p>
       <w:pPr>
-        <w:pStyle w:val="Author"/>
-      </w:pPr>
-      <w:r>
-        <w:rPr>
-          <w:rtl w:val="0"/>
-        </w:rPr>
-        <w:t xml:space="preserve">Project Group Member Name, Project Group Member Name </w:t>
-      </w:r>
-      <w:r>
-        <w:rPr>
-          <w:rtl w:val="0"/>
-        </w:rPr>
-        <w:t>…</w:t>
+        <w:pStyle w:val="Default"/>
+        <w:tabs>
+          <w:tab w:val="left" w:pos="220"/>
+          <w:tab w:val="left" w:pos="720"/>
+          <w:tab w:val="left" w:pos="1440"/>
+          <w:tab w:val="left" w:pos="2160"/>
+          <w:tab w:val="left" w:pos="2880"/>
+          <w:tab w:val="left" w:pos="3600"/>
+          <w:tab w:val="left" w:pos="4320"/>
+          <w:tab w:val="left" w:pos="5040"/>
+          <w:tab w:val="left" w:pos="5760"/>
+          <w:tab w:val="left" w:pos="6480"/>
+          <w:tab w:val="left" w:pos="7200"/>
+          <w:tab w:val="left" w:pos="7920"/>
+        </w:tabs>
+        <w:bidi w:val="0"/>
+        <w:spacing w:line="360" w:lineRule="atLeast"/>
+        <w:ind w:left="720" w:right="0" w:hanging="720"/>
+        <w:jc w:val="left"/>
+        <w:rPr>
+          <w:rtl w:val="0"/>
+        </w:rPr>
+      </w:pPr>
+      <w:r>
+        <w:rPr>
+          <w:rFonts w:ascii="Helvetica" w:cs="Helvetica" w:hAnsi="Helvetica" w:eastAsia="Helvetica"/>
+          <w:color w:val="24292e"/>
+          <w:sz w:val="32"/>
+          <w:szCs w:val="32"/>
+          <w:rtl w:val="0"/>
+        </w:rPr>
+        <w:tab/>
+      </w:r>
+    </w:p>
+    <w:p>
+      <w:pPr>
+        <w:pStyle w:val="Default"/>
+        <w:tabs>
+          <w:tab w:val="left" w:pos="220"/>
+          <w:tab w:val="left" w:pos="720"/>
+          <w:tab w:val="left" w:pos="1440"/>
+          <w:tab w:val="left" w:pos="2160"/>
+          <w:tab w:val="left" w:pos="2880"/>
+          <w:tab w:val="left" w:pos="3600"/>
+          <w:tab w:val="left" w:pos="4320"/>
+          <w:tab w:val="left" w:pos="5040"/>
+          <w:tab w:val="left" w:pos="5760"/>
+          <w:tab w:val="left" w:pos="6480"/>
+          <w:tab w:val="left" w:pos="7200"/>
+          <w:tab w:val="left" w:pos="7920"/>
+        </w:tabs>
+        <w:bidi w:val="0"/>
+        <w:spacing w:line="360" w:lineRule="atLeast"/>
+        <w:ind w:left="720" w:right="0" w:hanging="720"/>
+        <w:jc w:val="left"/>
+        <w:rPr>
+          <w:rtl w:val="0"/>
+        </w:rPr>
+      </w:pPr>
+      <w:r>
+        <w:rPr>
+          <w:rFonts w:ascii="Helvetica" w:cs="Helvetica" w:hAnsi="Helvetica" w:eastAsia="Helvetica"/>
+          <w:color w:val="24292e"/>
+          <w:sz w:val="32"/>
+          <w:szCs w:val="32"/>
+          <w:rtl w:val="0"/>
+        </w:rPr>
+        <w:tab/>
+      </w:r>
+    </w:p>
+    <w:p>
+      <w:pPr>
+        <w:pStyle w:val="Default"/>
+        <w:tabs>
+          <w:tab w:val="left" w:pos="220"/>
+          <w:tab w:val="left" w:pos="720"/>
+          <w:tab w:val="left" w:pos="1440"/>
+          <w:tab w:val="left" w:pos="2160"/>
+          <w:tab w:val="left" w:pos="2880"/>
+          <w:tab w:val="left" w:pos="3600"/>
+          <w:tab w:val="left" w:pos="4320"/>
+          <w:tab w:val="left" w:pos="5040"/>
+          <w:tab w:val="left" w:pos="5760"/>
+          <w:tab w:val="left" w:pos="6480"/>
+          <w:tab w:val="left" w:pos="7200"/>
+          <w:tab w:val="left" w:pos="7920"/>
+        </w:tabs>
+        <w:bidi w:val="0"/>
+        <w:spacing w:line="360" w:lineRule="atLeast"/>
+        <w:ind w:left="720" w:right="0" w:hanging="720"/>
+        <w:jc w:val="left"/>
+        <w:rPr>
+          <w:rtl w:val="0"/>
+        </w:rPr>
+      </w:pPr>
+    </w:p>
+    <w:p>
+      <w:pPr>
+        <w:pStyle w:val="Default"/>
+        <w:tabs>
+          <w:tab w:val="left" w:pos="220"/>
+          <w:tab w:val="left" w:pos="720"/>
+          <w:tab w:val="left" w:pos="1440"/>
+          <w:tab w:val="left" w:pos="2160"/>
+          <w:tab w:val="left" w:pos="2880"/>
+          <w:tab w:val="left" w:pos="3600"/>
+          <w:tab w:val="left" w:pos="4320"/>
+          <w:tab w:val="left" w:pos="5040"/>
+          <w:tab w:val="left" w:pos="5760"/>
+          <w:tab w:val="left" w:pos="6480"/>
+          <w:tab w:val="left" w:pos="7200"/>
+          <w:tab w:val="left" w:pos="7920"/>
+        </w:tabs>
+        <w:bidi w:val="0"/>
+        <w:spacing w:line="360" w:lineRule="atLeast"/>
+        <w:ind w:left="720" w:right="0" w:hanging="720"/>
+        <w:jc w:val="left"/>
+        <w:rPr>
+          <w:rtl w:val="0"/>
+        </w:rPr>
+      </w:pPr>
+    </w:p>
+    <w:p>
+      <w:pPr>
+        <w:pStyle w:val="Default"/>
+        <w:tabs>
+          <w:tab w:val="left" w:pos="220"/>
+          <w:tab w:val="left" w:pos="720"/>
+          <w:tab w:val="left" w:pos="1440"/>
+          <w:tab w:val="left" w:pos="2160"/>
+          <w:tab w:val="left" w:pos="2880"/>
+          <w:tab w:val="left" w:pos="3600"/>
+          <w:tab w:val="left" w:pos="4320"/>
+          <w:tab w:val="left" w:pos="5040"/>
+          <w:tab w:val="left" w:pos="5760"/>
+          <w:tab w:val="left" w:pos="6480"/>
+          <w:tab w:val="left" w:pos="7200"/>
+          <w:tab w:val="left" w:pos="7920"/>
+        </w:tabs>
+        <w:bidi w:val="0"/>
+        <w:spacing w:line="360" w:lineRule="atLeast"/>
+        <w:ind w:left="720" w:right="0" w:hanging="720"/>
+        <w:jc w:val="left"/>
+        <w:rPr>
+          <w:rtl w:val="0"/>
+        </w:rPr>
+      </w:pPr>
+    </w:p>
+    <w:p>
+      <w:pPr>
+        <w:pStyle w:val="Default"/>
+        <w:tabs>
+          <w:tab w:val="left" w:pos="220"/>
+          <w:tab w:val="left" w:pos="720"/>
+          <w:tab w:val="left" w:pos="1440"/>
+          <w:tab w:val="left" w:pos="2160"/>
+          <w:tab w:val="left" w:pos="2880"/>
+          <w:tab w:val="left" w:pos="3600"/>
+          <w:tab w:val="left" w:pos="4320"/>
+          <w:tab w:val="left" w:pos="5040"/>
+          <w:tab w:val="left" w:pos="5760"/>
+          <w:tab w:val="left" w:pos="6480"/>
+          <w:tab w:val="left" w:pos="7200"/>
+          <w:tab w:val="left" w:pos="7920"/>
+        </w:tabs>
+        <w:bidi w:val="0"/>
+        <w:spacing w:line="360" w:lineRule="atLeast"/>
+        <w:ind w:left="720" w:right="0" w:hanging="720"/>
+        <w:jc w:val="left"/>
+        <w:rPr>
+          <w:rtl w:val="0"/>
+        </w:rPr>
+      </w:pPr>
+    </w:p>
+    <w:p>
+      <w:pPr>
+        <w:pStyle w:val="Default"/>
+        <w:tabs>
+          <w:tab w:val="left" w:pos="220"/>
+          <w:tab w:val="left" w:pos="720"/>
+          <w:tab w:val="left" w:pos="1440"/>
+          <w:tab w:val="left" w:pos="2160"/>
+          <w:tab w:val="left" w:pos="2880"/>
+          <w:tab w:val="left" w:pos="3600"/>
+          <w:tab w:val="left" w:pos="4320"/>
+          <w:tab w:val="left" w:pos="5040"/>
+          <w:tab w:val="left" w:pos="5760"/>
+          <w:tab w:val="left" w:pos="6480"/>
+          <w:tab w:val="left" w:pos="7200"/>
+          <w:tab w:val="left" w:pos="7920"/>
+        </w:tabs>
+        <w:bidi w:val="0"/>
+        <w:spacing w:line="360" w:lineRule="atLeast"/>
+        <w:ind w:left="720" w:right="0" w:hanging="720"/>
+        <w:jc w:val="left"/>
+        <w:rPr>
+          <w:rtl w:val="0"/>
+        </w:rPr>
+      </w:pPr>
+    </w:p>
+    <w:p>
+      <w:pPr>
+        <w:pStyle w:val="Default"/>
+        <w:tabs>
+          <w:tab w:val="left" w:pos="220"/>
+          <w:tab w:val="left" w:pos="720"/>
+          <w:tab w:val="left" w:pos="1440"/>
+          <w:tab w:val="left" w:pos="2160"/>
+          <w:tab w:val="left" w:pos="2880"/>
+          <w:tab w:val="left" w:pos="3600"/>
+          <w:tab w:val="left" w:pos="4320"/>
+          <w:tab w:val="left" w:pos="5040"/>
+          <w:tab w:val="left" w:pos="5760"/>
+          <w:tab w:val="left" w:pos="6480"/>
+          <w:tab w:val="left" w:pos="7200"/>
+          <w:tab w:val="left" w:pos="7920"/>
+        </w:tabs>
+        <w:bidi w:val="0"/>
+        <w:spacing w:line="360" w:lineRule="atLeast"/>
+        <w:ind w:left="720" w:right="0" w:hanging="720"/>
+        <w:jc w:val="left"/>
+        <w:rPr>
+          <w:rtl w:val="0"/>
+        </w:rPr>
+      </w:pPr>
+    </w:p>
+    <w:p>
+      <w:pPr>
+        <w:pStyle w:val="Default"/>
+        <w:tabs>
+          <w:tab w:val="left" w:pos="220"/>
+          <w:tab w:val="left" w:pos="720"/>
+          <w:tab w:val="left" w:pos="1440"/>
+          <w:tab w:val="left" w:pos="2160"/>
+          <w:tab w:val="left" w:pos="2880"/>
+          <w:tab w:val="left" w:pos="3600"/>
+          <w:tab w:val="left" w:pos="4320"/>
+          <w:tab w:val="left" w:pos="5040"/>
+          <w:tab w:val="left" w:pos="5760"/>
+          <w:tab w:val="left" w:pos="6480"/>
+          <w:tab w:val="left" w:pos="7200"/>
+          <w:tab w:val="left" w:pos="7920"/>
+        </w:tabs>
+        <w:bidi w:val="0"/>
+        <w:spacing w:line="360" w:lineRule="atLeast"/>
+        <w:ind w:left="720" w:right="0" w:hanging="720"/>
+        <w:jc w:val="left"/>
+        <w:rPr>
+          <w:rtl w:val="0"/>
+        </w:rPr>
+      </w:pPr>
+      <w:r>
+        <w:rPr>
+          <w:rFonts w:ascii="Helvetica" w:hAnsi="Helvetica"/>
+          <w:color w:val="24292e"/>
+          <w:rtl w:val="0"/>
+          <w:lang w:val="en-US"/>
+        </w:rPr>
+        <w:t xml:space="preserve">Project members: </w:t>
+      </w:r>
+    </w:p>
+    <w:p>
+      <w:pPr>
+        <w:pStyle w:val="Default"/>
+        <w:tabs>
+          <w:tab w:val="left" w:pos="220"/>
+          <w:tab w:val="left" w:pos="720"/>
+          <w:tab w:val="left" w:pos="1440"/>
+          <w:tab w:val="left" w:pos="2160"/>
+          <w:tab w:val="left" w:pos="2880"/>
+          <w:tab w:val="left" w:pos="3600"/>
+          <w:tab w:val="left" w:pos="4320"/>
+          <w:tab w:val="left" w:pos="5040"/>
+          <w:tab w:val="left" w:pos="5760"/>
+          <w:tab w:val="left" w:pos="6480"/>
+          <w:tab w:val="left" w:pos="7200"/>
+          <w:tab w:val="left" w:pos="7920"/>
+        </w:tabs>
+        <w:bidi w:val="0"/>
+        <w:spacing w:line="360" w:lineRule="atLeast"/>
+        <w:ind w:left="720" w:right="0" w:hanging="720"/>
+        <w:jc w:val="left"/>
+        <w:rPr>
+          <w:rtl w:val="0"/>
+        </w:rPr>
+      </w:pPr>
+      <w:r>
+        <w:rPr>
+          <w:rFonts w:ascii="Helvetica" w:cs="Helvetica" w:hAnsi="Helvetica" w:eastAsia="Helvetica"/>
+          <w:color w:val="24292e"/>
+          <w:rtl w:val="0"/>
+        </w:rPr>
+        <w:tab/>
+      </w:r>
+      <w:r>
+        <w:rPr>
+          <w:rFonts w:ascii="Helvetica" w:hAnsi="Helvetica" w:hint="default"/>
+          <w:color w:val="24292e"/>
+          <w:rtl w:val="0"/>
+        </w:rPr>
+        <w:t>•</w:t>
+        <w:tab/>
+      </w:r>
+      <w:r>
+        <w:rPr>
+          <w:rFonts w:ascii="Helvetica" w:hAnsi="Helvetica"/>
+          <w:color w:val="24292e"/>
+          <w:rtl w:val="0"/>
+        </w:rPr>
+        <w:t>Fuad Aghazada _ 21503691</w:t>
+      </w:r>
+    </w:p>
+    <w:p>
+      <w:pPr>
+        <w:pStyle w:val="Default"/>
+        <w:tabs>
+          <w:tab w:val="left" w:pos="220"/>
+          <w:tab w:val="left" w:pos="720"/>
+          <w:tab w:val="left" w:pos="1440"/>
+          <w:tab w:val="left" w:pos="2160"/>
+          <w:tab w:val="left" w:pos="2880"/>
+          <w:tab w:val="left" w:pos="3600"/>
+          <w:tab w:val="left" w:pos="4320"/>
+          <w:tab w:val="left" w:pos="5040"/>
+          <w:tab w:val="left" w:pos="5760"/>
+          <w:tab w:val="left" w:pos="6480"/>
+          <w:tab w:val="left" w:pos="7200"/>
+          <w:tab w:val="left" w:pos="7920"/>
+        </w:tabs>
+        <w:bidi w:val="0"/>
+        <w:spacing w:line="360" w:lineRule="atLeast"/>
+        <w:ind w:left="720" w:right="0" w:hanging="720"/>
+        <w:jc w:val="left"/>
+        <w:rPr>
+          <w:rtl w:val="0"/>
+        </w:rPr>
+      </w:pPr>
+      <w:r>
+        <w:rPr>
+          <w:rFonts w:ascii="Helvetica" w:cs="Helvetica" w:hAnsi="Helvetica" w:eastAsia="Helvetica"/>
+          <w:color w:val="24292e"/>
+          <w:rtl w:val="0"/>
+        </w:rPr>
+        <w:tab/>
+        <w:t>•</w:t>
+        <w:tab/>
+      </w:r>
+      <w:r>
+        <w:rPr>
+          <w:rFonts w:ascii="Helvetica" w:hAnsi="Helvetica"/>
+          <w:color w:val="24292e"/>
+          <w:rtl w:val="0"/>
+        </w:rPr>
+        <w:t>Seyfullah Yamano</w:t>
+      </w:r>
+      <w:r>
+        <w:rPr>
+          <w:rFonts w:ascii="Helvetica" w:hAnsi="Helvetica" w:hint="default"/>
+          <w:color w:val="24292e"/>
+          <w:rtl w:val="0"/>
+        </w:rPr>
+        <w:t>ğ</w:t>
+      </w:r>
+      <w:r>
+        <w:rPr>
+          <w:rFonts w:ascii="Helvetica" w:hAnsi="Helvetica"/>
+          <w:color w:val="24292e"/>
+          <w:rtl w:val="0"/>
+        </w:rPr>
+        <w:t>lu _ 21400697</w:t>
+      </w:r>
+    </w:p>
+    <w:p>
+      <w:pPr>
+        <w:pStyle w:val="Default"/>
+        <w:tabs>
+          <w:tab w:val="left" w:pos="220"/>
+          <w:tab w:val="left" w:pos="720"/>
+          <w:tab w:val="left" w:pos="1440"/>
+          <w:tab w:val="left" w:pos="2160"/>
+          <w:tab w:val="left" w:pos="2880"/>
+          <w:tab w:val="left" w:pos="3600"/>
+          <w:tab w:val="left" w:pos="4320"/>
+          <w:tab w:val="left" w:pos="5040"/>
+          <w:tab w:val="left" w:pos="5760"/>
+          <w:tab w:val="left" w:pos="6480"/>
+          <w:tab w:val="left" w:pos="7200"/>
+          <w:tab w:val="left" w:pos="7920"/>
+        </w:tabs>
+        <w:bidi w:val="0"/>
+        <w:spacing w:line="360" w:lineRule="atLeast"/>
+        <w:ind w:left="720" w:right="0" w:hanging="720"/>
+        <w:jc w:val="left"/>
+        <w:rPr>
+          <w:rtl w:val="0"/>
+        </w:rPr>
+      </w:pPr>
+      <w:r>
+        <w:rPr>
+          <w:rFonts w:ascii="Helvetica" w:cs="Helvetica" w:hAnsi="Helvetica" w:eastAsia="Helvetica"/>
+          <w:color w:val="24292e"/>
+          <w:rtl w:val="0"/>
+        </w:rPr>
+        <w:tab/>
+        <w:t>•</w:t>
+        <w:tab/>
+      </w:r>
+      <w:r>
+        <w:rPr>
+          <w:rFonts w:ascii="Helvetica" w:hAnsi="Helvetica"/>
+          <w:color w:val="24292e"/>
+          <w:rtl w:val="0"/>
+        </w:rPr>
+        <w:t>Bayram Muradov _ 21503664</w:t>
+      </w:r>
+    </w:p>
+    <w:p>
+      <w:pPr>
+        <w:pStyle w:val="Default"/>
+        <w:tabs>
+          <w:tab w:val="left" w:pos="220"/>
+          <w:tab w:val="left" w:pos="720"/>
+          <w:tab w:val="left" w:pos="1440"/>
+          <w:tab w:val="left" w:pos="2160"/>
+          <w:tab w:val="left" w:pos="2880"/>
+          <w:tab w:val="left" w:pos="3600"/>
+          <w:tab w:val="left" w:pos="4320"/>
+          <w:tab w:val="left" w:pos="5040"/>
+          <w:tab w:val="left" w:pos="5760"/>
+          <w:tab w:val="left" w:pos="6480"/>
+          <w:tab w:val="left" w:pos="7200"/>
+          <w:tab w:val="left" w:pos="7920"/>
+        </w:tabs>
+        <w:bidi w:val="0"/>
+        <w:spacing w:line="360" w:lineRule="atLeast"/>
+        <w:ind w:left="720" w:right="0" w:hanging="720"/>
+        <w:jc w:val="left"/>
+        <w:rPr>
+          <w:rtl w:val="0"/>
+        </w:rPr>
+      </w:pPr>
+      <w:r>
+        <w:rPr>
+          <w:rFonts w:ascii="Helvetica" w:cs="Helvetica" w:hAnsi="Helvetica" w:eastAsia="Helvetica"/>
+          <w:color w:val="24292e"/>
+          <w:rtl w:val="0"/>
+        </w:rPr>
+        <w:tab/>
+        <w:t>•</w:t>
+        <w:tab/>
+      </w:r>
+      <w:r>
+        <w:rPr>
+          <w:rFonts w:ascii="Helvetica" w:hAnsi="Helvetica"/>
+          <w:color w:val="24292e"/>
+          <w:rtl w:val="0"/>
+        </w:rPr>
+        <w:t>Berk Erzin _ 21201516</w:t>
       </w:r>
     </w:p>
     <w:p>
@@ -233,52 +678,55 @@
         <w:rPr>
           <w:rtl w:val="0"/>
         </w:rPr>
-        <w:t>Supervisor: Supervisor Name</w:t>
-      </w:r>
-    </w:p>
-    <w:p>
-      <w:pPr>
-        <w:pStyle w:val="Jury"/>
-      </w:pPr>
-      <w:r>
-        <w:rPr>
-          <w:rtl w:val="0"/>
-        </w:rPr>
-        <w:t>Jury Members: Jury Member Name and Jury Member Name</w:t>
+        <w:t xml:space="preserve">Supervisor: </w:t>
+      </w:r>
+      <w:r>
+        <w:rPr>
+          <w:rtl w:val="0"/>
+        </w:rPr>
+        <w:t>U</w:t>
+      </w:r>
+      <w:r>
+        <w:rPr>
+          <w:rtl w:val="0"/>
+        </w:rPr>
+        <w:t>ğ</w:t>
+      </w:r>
+      <w:r>
+        <w:rPr>
+          <w:rtl w:val="0"/>
+        </w:rPr>
+        <w:t>ur Do</w:t>
+      </w:r>
+      <w:r>
+        <w:rPr>
+          <w:rtl w:val="0"/>
+        </w:rPr>
+        <w:t>ğ</w:t>
+      </w:r>
+      <w:r>
+        <w:rPr>
+          <w:rtl w:val="0"/>
+        </w:rPr>
+        <w:t>rus</w:t>
+      </w:r>
+      <w:r>
+        <w:rPr>
+          <w:rtl w:val="0"/>
+        </w:rPr>
+        <w:t>ö</w:t>
+      </w:r>
+      <w:r>
+        <w:rPr>
+          <w:rtl w:val="0"/>
+        </w:rPr>
+        <w:t>z</w:t>
       </w:r>
     </w:p>
     <w:p>
       <w:pPr>
         <w:pStyle w:val="Normal.0"/>
         <w:spacing w:before="2160"/>
-      </w:pPr>
-      <w:r>
-        <w:rPr>
-          <w:rtl w:val="0"/>
-          <w:lang w:val="en-US"/>
-        </w:rPr>
-        <w:t>Progress/Final Report</w:t>
-      </w:r>
-    </w:p>
-    <w:p>
-      <w:pPr>
-        <w:pStyle w:val="Normal.0"/>
-      </w:pPr>
-      <w:r>
-        <w:rPr>
-          <w:rtl w:val="0"/>
-        </w:rPr>
-        <w:t>May 3, 2010</w:t>
-      </w:r>
-    </w:p>
-    <w:p>
-      <w:pPr>
-        <w:pStyle w:val="Normal.0"/>
-      </w:pPr>
-    </w:p>
-    <w:p>
-      <w:pPr>
-        <w:pStyle w:val="Normal.0"/>
         <w:sectPr>
           <w:headerReference w:type="default" r:id="rId5"/>
           <w:headerReference w:type="first" r:id="rId6"/>
@@ -291,12 +739,6 @@
           <w:bidi w:val="0"/>
         </w:sectPr>
       </w:pPr>
-      <w:r>
-        <w:rPr>
-          <w:rtl w:val="0"/>
-        </w:rPr>
-        <w:t>This report is submitted to the Department of Computer Engineering of Bilkent University in partial fulfillment of the requirements of the Senior Design Project course CS491/2.</w:t>
-      </w:r>
     </w:p>
     <w:p>
       <w:pPr>
@@ -940,8 +1382,8 @@
       <w:bookmarkStart w:name="_Toc" w:id="1"/>
       <w:r>
         <w:rPr>
-          <w:rFonts w:cs="Arial Unicode MS" w:eastAsia="Arial Unicode MS"/>
-          <w:rtl w:val="0"/>
+          <w:rtl w:val="0"/>
+          <w:lang w:val="en-US"/>
         </w:rPr>
         <w:t>Introduction</w:t>
       </w:r>
@@ -1010,8 +1452,8 @@
       <w:bookmarkStart w:name="_Toc1" w:id="2"/>
       <w:r>
         <w:rPr>
-          <w:rFonts w:cs="Arial Unicode MS" w:eastAsia="Arial Unicode MS"/>
-          <w:rtl w:val="0"/>
+          <w:rtl w:val="0"/>
+          <w:lang w:val="en-US"/>
         </w:rPr>
         <w:t>Current System</w:t>
       </w:r>
@@ -1068,8 +1510,8 @@
       <w:bookmarkStart w:name="_Toc2" w:id="3"/>
       <w:r>
         <w:rPr>
-          <w:rFonts w:cs="Arial Unicode MS" w:eastAsia="Arial Unicode MS"/>
-          <w:rtl w:val="0"/>
+          <w:rtl w:val="0"/>
+          <w:lang w:val="en-US"/>
         </w:rPr>
         <w:t>Proposed System</w:t>
       </w:r>
@@ -1098,8 +1540,8 @@
       <w:bookmarkStart w:name="_Toc3" w:id="4"/>
       <w:r>
         <w:rPr>
-          <w:rFonts w:cs="Arial Unicode MS" w:eastAsia="Arial Unicode MS"/>
-          <w:rtl w:val="0"/>
+          <w:rtl w:val="0"/>
+          <w:lang w:val="en-US"/>
         </w:rPr>
         <w:t>Overview</w:t>
       </w:r>
@@ -1121,7 +1563,7 @@
         <w:fldChar w:fldCharType="begin" w:fldLock="0"/>
       </w:r>
       <w:r>
-        <w:instrText xml:space="preserve"> HYPERLINK \l "Ref254188959" </w:instrText>
+        <w:instrText xml:space="preserve"> HYPERLINK \l "bookmark" </w:instrText>
       </w:r>
       <w:r>
         <w:rPr/>
@@ -1185,8 +1627,8 @@
       <w:bookmarkStart w:name="_Toc4" w:id="5"/>
       <w:r>
         <w:rPr>
-          <w:rFonts w:cs="Arial Unicode MS" w:eastAsia="Arial Unicode MS"/>
-          <w:rtl w:val="0"/>
+          <w:rtl w:val="0"/>
+          <w:lang w:val="en-US"/>
         </w:rPr>
         <w:t>Functional Requirements</w:t>
       </w:r>
@@ -1208,7 +1650,7 @@
         <w:fldChar w:fldCharType="begin" w:fldLock="0"/>
       </w:r>
       <w:r>
-        <w:instrText xml:space="preserve"> HYPERLINK \l "Ref254192598" </w:instrText>
+        <w:instrText xml:space="preserve"> HYPERLINK \l "bookmark1" </w:instrText>
       </w:r>
       <w:r>
         <w:rPr/>
@@ -1342,8 +1784,8 @@
       <w:bookmarkStart w:name="_Toc5" w:id="7"/>
       <w:r>
         <w:rPr>
-          <w:rFonts w:cs="Arial Unicode MS" w:eastAsia="Arial Unicode MS"/>
-          <w:rtl w:val="0"/>
+          <w:rtl w:val="0"/>
+          <w:lang w:val="en-US"/>
         </w:rPr>
         <w:t>Non-functional Requirements</w:t>
       </w:r>
@@ -1368,10 +1810,14 @@
           <w:ilvl w:val="0"/>
           <w:numId w:val="13"/>
         </w:numPr>
-      </w:pPr>
-      <w:r>
-        <w:rPr>
-          <w:rtl w:val="0"/>
+        <w:rPr>
+          <w:lang w:val="en-US"/>
+        </w:rPr>
+      </w:pPr>
+      <w:r>
+        <w:rPr>
+          <w:rtl w:val="0"/>
+          <w:lang w:val="en-US"/>
         </w:rPr>
         <w:t>An item</w:t>
       </w:r>
@@ -1383,10 +1829,14 @@
           <w:ilvl w:val="0"/>
           <w:numId w:val="13"/>
         </w:numPr>
-      </w:pPr>
-      <w:r>
-        <w:rPr>
-          <w:rtl w:val="0"/>
+        <w:rPr>
+          <w:lang w:val="en-US"/>
+        </w:rPr>
+      </w:pPr>
+      <w:r>
+        <w:rPr>
+          <w:rtl w:val="0"/>
+          <w:lang w:val="en-US"/>
         </w:rPr>
         <w:t>An item</w:t>
       </w:r>
@@ -1398,10 +1848,14 @@
           <w:ilvl w:val="0"/>
           <w:numId w:val="13"/>
         </w:numPr>
-      </w:pPr>
-      <w:r>
-        <w:rPr>
-          <w:rtl w:val="0"/>
+        <w:rPr>
+          <w:lang w:val="en-US"/>
+        </w:rPr>
+      </w:pPr>
+      <w:r>
+        <w:rPr>
+          <w:rtl w:val="0"/>
+          <w:lang w:val="en-US"/>
         </w:rPr>
         <w:t>…</w:t>
       </w:r>
@@ -1417,8 +1871,8 @@
       <w:bookmarkStart w:name="_Toc6" w:id="8"/>
       <w:r>
         <w:rPr>
-          <w:rFonts w:cs="Arial Unicode MS" w:eastAsia="Arial Unicode MS"/>
-          <w:rtl w:val="0"/>
+          <w:rtl w:val="0"/>
+          <w:lang w:val="en-US"/>
         </w:rPr>
         <w:t>Pseudo Requirements</w:t>
       </w:r>
@@ -1443,10 +1897,14 @@
           <w:ilvl w:val="0"/>
           <w:numId w:val="16"/>
         </w:numPr>
-      </w:pPr>
-      <w:r>
-        <w:rPr>
-          <w:rtl w:val="0"/>
+        <w:rPr>
+          <w:lang w:val="en-US"/>
+        </w:rPr>
+      </w:pPr>
+      <w:r>
+        <w:rPr>
+          <w:rtl w:val="0"/>
+          <w:lang w:val="en-US"/>
         </w:rPr>
         <w:t>A numbered item</w:t>
       </w:r>
@@ -1458,10 +1916,14 @@
           <w:ilvl w:val="0"/>
           <w:numId w:val="16"/>
         </w:numPr>
-      </w:pPr>
-      <w:r>
-        <w:rPr>
-          <w:rtl w:val="0"/>
+        <w:rPr>
+          <w:lang w:val="en-US"/>
+        </w:rPr>
+      </w:pPr>
+      <w:r>
+        <w:rPr>
+          <w:rtl w:val="0"/>
+          <w:lang w:val="en-US"/>
         </w:rPr>
         <w:t>A numbered item</w:t>
       </w:r>
@@ -1473,10 +1935,14 @@
           <w:ilvl w:val="0"/>
           <w:numId w:val="16"/>
         </w:numPr>
-      </w:pPr>
-      <w:r>
-        <w:rPr>
-          <w:rtl w:val="0"/>
+        <w:rPr>
+          <w:lang w:val="en-US"/>
+        </w:rPr>
+      </w:pPr>
+      <w:r>
+        <w:rPr>
+          <w:rtl w:val="0"/>
+          <w:lang w:val="en-US"/>
         </w:rPr>
         <w:t>…</w:t>
       </w:r>
@@ -1492,8 +1958,8 @@
       <w:bookmarkStart w:name="_Toc7" w:id="9"/>
       <w:r>
         <w:rPr>
-          <w:rFonts w:cs="Arial Unicode MS" w:eastAsia="Arial Unicode MS"/>
-          <w:rtl w:val="0"/>
+          <w:rtl w:val="0"/>
+          <w:lang w:val="en-US"/>
         </w:rPr>
         <w:t>System Models</w:t>
       </w:r>
@@ -1510,8 +1976,8 @@
       <w:bookmarkStart w:name="_Toc8" w:id="10"/>
       <w:r>
         <w:rPr>
-          <w:rFonts w:cs="Arial Unicode MS" w:eastAsia="Arial Unicode MS"/>
-          <w:rtl w:val="0"/>
+          <w:rtl w:val="0"/>
+          <w:lang w:val="en-US"/>
         </w:rPr>
         <w:t>Scenarios</w:t>
       </w:r>
@@ -1540,8 +2006,8 @@
       <w:bookmarkStart w:name="_Toc9" w:id="11"/>
       <w:r>
         <w:rPr>
-          <w:rFonts w:cs="Arial Unicode MS" w:eastAsia="Arial Unicode MS"/>
-          <w:rtl w:val="0"/>
+          <w:rtl w:val="0"/>
+          <w:lang w:val="en-US"/>
         </w:rPr>
         <w:t>Use-Case Model</w:t>
       </w:r>
@@ -1624,8 +2090,9 @@
       </w:r>
       <w:r>
         <w:rPr>
-          <w:rStyle w:val="Code Inlined"/>
-          <w:rFonts w:cs="Arial Unicode MS" w:eastAsia="Arial Unicode MS" w:hint="default"/>
+          <w:rFonts w:ascii="Courier New" w:hAnsi="Courier New" w:hint="default"/>
+          <w:sz w:val="18"/>
+          <w:szCs w:val="18"/>
           <w:rtl w:val="0"/>
           <w:lang w:val="en-US"/>
         </w:rPr>
@@ -1633,8 +2100,9 @@
       </w:r>
       <w:r>
         <w:rPr>
-          <w:rStyle w:val="Code Inlined"/>
-          <w:rFonts w:cs="Arial Unicode MS" w:eastAsia="Arial Unicode MS"/>
+          <w:rFonts w:ascii="Courier New" w:hAnsi="Courier New"/>
+          <w:sz w:val="18"/>
+          <w:szCs w:val="18"/>
           <w:rtl w:val="0"/>
           <w:lang w:val="en-US"/>
         </w:rPr>
@@ -1642,8 +2110,9 @@
       </w:r>
       <w:r>
         <w:rPr>
-          <w:rStyle w:val="Code Inlined"/>
-          <w:rFonts w:cs="Arial Unicode MS" w:eastAsia="Arial Unicode MS" w:hint="default"/>
+          <w:rFonts w:ascii="Courier New" w:hAnsi="Courier New" w:hint="default"/>
+          <w:sz w:val="18"/>
+          <w:szCs w:val="18"/>
           <w:rtl w:val="0"/>
           <w:lang w:val="en-US"/>
         </w:rPr>
@@ -1668,8 +2137,8 @@
       <w:bookmarkStart w:name="_Toc10" w:id="12"/>
       <w:r>
         <w:rPr>
-          <w:rFonts w:cs="Arial Unicode MS" w:eastAsia="Arial Unicode MS"/>
-          <w:rtl w:val="0"/>
+          <w:rtl w:val="0"/>
+          <w:lang w:val="en-US"/>
         </w:rPr>
         <w:t>Object and Class Model</w:t>
       </w:r>
@@ -1684,7 +2153,7 @@
         <w:fldChar w:fldCharType="begin" w:fldLock="0"/>
       </w:r>
       <w:r>
-        <w:instrText xml:space="preserve"> HYPERLINK \l "Ref254264778" </w:instrText>
+        <w:instrText xml:space="preserve"> HYPERLINK \l "bookmark2" </w:instrText>
       </w:r>
       <w:r>
         <w:rPr/>
@@ -1734,7 +2203,7 @@
       <w:tblPr>
         <w:tblW w:w="8299" w:type="dxa"/>
         <w:jc w:val="center"/>
-        <w:tblInd w:w="108" w:type="dxa"/>
+        <w:tblInd w:w="216" w:type="dxa"/>
         <w:tblBorders>
           <w:top w:val="single" w:color="ffffff" w:sz="8" w:space="0" w:shadow="0" w:frame="0"/>
           <w:left w:val="single" w:color="ffffff" w:sz="8" w:space="0" w:shadow="0" w:frame="0"/>
@@ -1755,7 +2224,7 @@
           <w:shd w:val="clear" w:color="auto" w:fill="ced7e7"/>
         </w:tblPrEx>
         <w:trPr>
-          <w:trHeight w:val="230" w:hRule="atLeast"/>
+          <w:trHeight w:val="240" w:hRule="atLeast"/>
         </w:trPr>
         <w:tc>
           <w:tcPr>
@@ -1825,7 +2294,7 @@
           <w:shd w:val="clear" w:color="auto" w:fill="ced7e7"/>
         </w:tblPrEx>
         <w:trPr>
-          <w:trHeight w:val="230" w:hRule="atLeast"/>
+          <w:trHeight w:val="240" w:hRule="atLeast"/>
         </w:trPr>
         <w:tc>
           <w:tcPr>
@@ -1896,6 +2365,14 @@
         <w:pStyle w:val="Caption A"/>
         <w:widowControl w:val="0"/>
         <w:spacing w:line="240" w:lineRule="auto"/>
+        <w:ind w:left="108" w:hanging="108"/>
+      </w:pPr>
+    </w:p>
+    <w:p>
+      <w:pPr>
+        <w:pStyle w:val="Caption A"/>
+        <w:widowControl w:val="0"/>
+        <w:spacing w:line="240" w:lineRule="auto"/>
       </w:pPr>
     </w:p>
     <w:p>
@@ -1909,8 +2386,8 @@
       <w:bookmarkStart w:name="_Toc11" w:id="14"/>
       <w:r>
         <w:rPr>
-          <w:rFonts w:cs="Arial Unicode MS" w:eastAsia="Arial Unicode MS"/>
-          <w:rtl w:val="0"/>
+          <w:rtl w:val="0"/>
+          <w:lang w:val="en-US"/>
         </w:rPr>
         <w:t>Dynamic Models</w:t>
       </w:r>
@@ -1927,8 +2404,8 @@
       <w:bookmarkStart w:name="_Toc12" w:id="15"/>
       <w:r>
         <w:rPr>
-          <w:rFonts w:cs="Arial Unicode MS" w:eastAsia="Arial Unicode MS"/>
-          <w:rtl w:val="0"/>
+          <w:rtl w:val="0"/>
+          <w:lang w:val="en-US"/>
         </w:rPr>
         <w:t>User Interface</w:t>
       </w:r>
@@ -1945,8 +2422,8 @@
       <w:bookmarkStart w:name="_Toc13" w:id="16"/>
       <w:r>
         <w:rPr>
-          <w:rFonts w:cs="Arial Unicode MS" w:eastAsia="Arial Unicode MS"/>
-          <w:rtl w:val="0"/>
+          <w:rtl w:val="0"/>
+          <w:lang w:val="en-US"/>
         </w:rPr>
         <w:t>Glossary</w:t>
       </w:r>
@@ -1975,8 +2452,8 @@
       <w:bookmarkStart w:name="_Toc14" w:id="17"/>
       <w:r>
         <w:rPr>
-          <w:rFonts w:cs="Arial Unicode MS" w:eastAsia="Arial Unicode MS"/>
-          <w:rtl w:val="0"/>
+          <w:rtl w:val="0"/>
+          <w:lang w:val="en-US"/>
         </w:rPr>
         <w:t>References</w:t>
       </w:r>
@@ -1993,13 +2470,12 @@
       <w:bookmarkStart w:name="_Ref2541889591" w:id="18"/>
       <w:r>
         <w:rPr>
-          <w:rFonts w:cs="Arial Unicode MS" w:eastAsia="Arial Unicode MS"/>
-          <w:rtl w:val="0"/>
+          <w:rtl w:val="0"/>
+          <w:lang w:val="en-US"/>
         </w:rPr>
         <w:t>Object-Oriented Software Engineering, Using UML, Patterns, and Java, 2nd Edition, by Bernd Bruegge and Allen H. Dutoit, Prentice-Hall, 2004, ISBN: 0-13-047110-0.</w:t>
       </w:r>
       <w:bookmarkEnd w:id="18"/>
-      <w:r/>
     </w:p>
     <w:sectPr>
       <w:pgSz w:w="11900" w:h="16840" w:orient="portrait"/>
@@ -2364,7 +2840,7 @@
       <w:lvlText w:val="%1."/>
       <w:lvlJc w:val="left"/>
       <w:pPr>
-        <w:ind w:left="596" w:hanging="396"/>
+        <w:ind w:left="396" w:hanging="396"/>
       </w:pPr>
       <w:rPr>
         <w:rFonts w:hAnsi="Arial Unicode MS"/>
@@ -2392,7 +2868,7 @@
       <w:lvlText w:val="%2."/>
       <w:lvlJc w:val="left"/>
       <w:pPr>
-        <w:ind w:left="1676" w:hanging="396"/>
+        <w:ind w:left="1476" w:hanging="396"/>
       </w:pPr>
       <w:rPr>
         <w:rFonts w:hAnsi="Arial Unicode MS"/>
@@ -2420,7 +2896,7 @@
       <w:lvlText w:val="%3."/>
       <w:lvlJc w:val="left"/>
       <w:pPr>
-        <w:ind w:left="2391" w:hanging="338"/>
+        <w:ind w:left="2191" w:hanging="338"/>
       </w:pPr>
       <w:rPr>
         <w:rFonts w:hAnsi="Arial Unicode MS"/>
@@ -2448,7 +2924,7 @@
       <w:lvlText w:val="%4."/>
       <w:lvlJc w:val="left"/>
       <w:pPr>
-        <w:ind w:left="3116" w:hanging="396"/>
+        <w:ind w:left="2916" w:hanging="396"/>
       </w:pPr>
       <w:rPr>
         <w:rFonts w:hAnsi="Arial Unicode MS"/>
@@ -2476,7 +2952,7 @@
       <w:lvlText w:val="%5."/>
       <w:lvlJc w:val="left"/>
       <w:pPr>
-        <w:ind w:left="3836" w:hanging="396"/>
+        <w:ind w:left="3636" w:hanging="396"/>
       </w:pPr>
       <w:rPr>
         <w:rFonts w:hAnsi="Arial Unicode MS"/>
@@ -2504,7 +2980,7 @@
       <w:lvlText w:val="%6."/>
       <w:lvlJc w:val="left"/>
       <w:pPr>
-        <w:ind w:left="4551" w:hanging="338"/>
+        <w:ind w:left="4351" w:hanging="338"/>
       </w:pPr>
       <w:rPr>
         <w:rFonts w:hAnsi="Arial Unicode MS"/>
@@ -2532,7 +3008,7 @@
       <w:lvlText w:val="%7."/>
       <w:lvlJc w:val="left"/>
       <w:pPr>
-        <w:ind w:left="5276" w:hanging="396"/>
+        <w:ind w:left="5076" w:hanging="396"/>
       </w:pPr>
       <w:rPr>
         <w:rFonts w:hAnsi="Arial Unicode MS"/>
@@ -2560,7 +3036,7 @@
       <w:lvlText w:val="%8."/>
       <w:lvlJc w:val="left"/>
       <w:pPr>
-        <w:ind w:left="5996" w:hanging="396"/>
+        <w:ind w:left="5796" w:hanging="396"/>
       </w:pPr>
       <w:rPr>
         <w:rFonts w:hAnsi="Arial Unicode MS"/>
@@ -2588,7 +3064,7 @@
       <w:lvlText w:val="%9."/>
       <w:lvlJc w:val="left"/>
       <w:pPr>
-        <w:ind w:left="6711" w:hanging="338"/>
+        <w:ind w:left="6511" w:hanging="338"/>
       </w:pPr>
       <w:rPr>
         <w:rFonts w:hAnsi="Arial Unicode MS"/>
@@ -2619,7 +3095,7 @@
       <w:lvlText w:val="%1."/>
       <w:lvlJc w:val="left"/>
       <w:pPr>
-        <w:ind w:left="688" w:hanging="288"/>
+        <w:ind w:left="288" w:hanging="288"/>
       </w:pPr>
       <w:rPr>
         <w:rFonts w:hAnsi="Arial Unicode MS"/>
@@ -2645,7 +3121,7 @@
       <w:lvlText w:val="%2."/>
       <w:lvlJc w:val="left"/>
       <w:pPr>
-        <w:ind w:left="1768" w:hanging="288"/>
+        <w:ind w:left="1368" w:hanging="288"/>
       </w:pPr>
       <w:rPr>
         <w:rFonts w:hAnsi="Arial Unicode MS"/>
@@ -2671,7 +3147,7 @@
       <w:lvlText w:val="%3."/>
       <w:lvlJc w:val="left"/>
       <w:pPr>
-        <w:ind w:left="2502" w:hanging="231"/>
+        <w:ind w:left="2102" w:hanging="231"/>
       </w:pPr>
       <w:rPr>
         <w:rFonts w:hAnsi="Arial Unicode MS"/>
@@ -2697,7 +3173,7 @@
       <w:lvlText w:val="%4."/>
       <w:lvlJc w:val="left"/>
       <w:pPr>
-        <w:ind w:left="3208" w:hanging="288"/>
+        <w:ind w:left="2808" w:hanging="288"/>
       </w:pPr>
       <w:rPr>
         <w:rFonts w:hAnsi="Arial Unicode MS"/>
@@ -2723,7 +3199,7 @@
       <w:lvlText w:val="%5."/>
       <w:lvlJc w:val="left"/>
       <w:pPr>
-        <w:ind w:left="3928" w:hanging="288"/>
+        <w:ind w:left="3528" w:hanging="288"/>
       </w:pPr>
       <w:rPr>
         <w:rFonts w:hAnsi="Arial Unicode MS"/>
@@ -2749,7 +3225,7 @@
       <w:lvlText w:val="%6."/>
       <w:lvlJc w:val="left"/>
       <w:pPr>
-        <w:ind w:left="4662" w:hanging="231"/>
+        <w:ind w:left="4262" w:hanging="231"/>
       </w:pPr>
       <w:rPr>
         <w:rFonts w:hAnsi="Arial Unicode MS"/>
@@ -2775,7 +3251,7 @@
       <w:lvlText w:val="%7."/>
       <w:lvlJc w:val="left"/>
       <w:pPr>
-        <w:ind w:left="5368" w:hanging="288"/>
+        <w:ind w:left="4968" w:hanging="288"/>
       </w:pPr>
       <w:rPr>
         <w:rFonts w:hAnsi="Arial Unicode MS"/>
@@ -2801,7 +3277,7 @@
       <w:lvlText w:val="%8."/>
       <w:lvlJc w:val="left"/>
       <w:pPr>
-        <w:ind w:left="6088" w:hanging="288"/>
+        <w:ind w:left="5688" w:hanging="288"/>
       </w:pPr>
       <w:rPr>
         <w:rFonts w:hAnsi="Arial Unicode MS"/>
@@ -2827,7 +3303,7 @@
       <w:lvlText w:val="%9."/>
       <w:lvlJc w:val="left"/>
       <w:pPr>
-        <w:ind w:left="6822" w:hanging="231"/>
+        <w:ind w:left="6422" w:hanging="231"/>
       </w:pPr>
       <w:rPr>
         <w:rFonts w:hAnsi="Arial Unicode MS"/>
@@ -3694,6 +4170,9 @@
       <w:lvlText w:val="%2."/>
       <w:lvlJc w:val="left"/>
       <w:pPr>
+        <w:tabs>
+          <w:tab w:val="clear" w:pos="720"/>
+        </w:tabs>
         <w:ind w:left="1368" w:hanging="360"/>
       </w:pPr>
       <w:rPr>
@@ -3724,6 +4203,9 @@
       <w:lvlText w:val="%3."/>
       <w:lvlJc w:val="left"/>
       <w:pPr>
+        <w:tabs>
+          <w:tab w:val="clear" w:pos="720"/>
+        </w:tabs>
         <w:ind w:left="2088" w:hanging="282"/>
       </w:pPr>
       <w:rPr>
@@ -3754,6 +4236,9 @@
       <w:lvlText w:val="%4."/>
       <w:lvlJc w:val="left"/>
       <w:pPr>
+        <w:tabs>
+          <w:tab w:val="clear" w:pos="720"/>
+        </w:tabs>
         <w:ind w:left="2808" w:hanging="360"/>
       </w:pPr>
       <w:rPr>
@@ -3784,6 +4269,9 @@
       <w:lvlText w:val="%5."/>
       <w:lvlJc w:val="left"/>
       <w:pPr>
+        <w:tabs>
+          <w:tab w:val="clear" w:pos="720"/>
+        </w:tabs>
         <w:ind w:left="3528" w:hanging="360"/>
       </w:pPr>
       <w:rPr>
@@ -3814,6 +4302,9 @@
       <w:lvlText w:val="%6."/>
       <w:lvlJc w:val="left"/>
       <w:pPr>
+        <w:tabs>
+          <w:tab w:val="clear" w:pos="720"/>
+        </w:tabs>
         <w:ind w:left="4248" w:hanging="282"/>
       </w:pPr>
       <w:rPr>
@@ -3844,6 +4335,9 @@
       <w:lvlText w:val="%7."/>
       <w:lvlJc w:val="left"/>
       <w:pPr>
+        <w:tabs>
+          <w:tab w:val="clear" w:pos="720"/>
+        </w:tabs>
         <w:ind w:left="4968" w:hanging="360"/>
       </w:pPr>
       <w:rPr>
@@ -3874,6 +4368,9 @@
       <w:lvlText w:val="%8."/>
       <w:lvlJc w:val="left"/>
       <w:pPr>
+        <w:tabs>
+          <w:tab w:val="clear" w:pos="720"/>
+        </w:tabs>
         <w:ind w:left="5688" w:hanging="360"/>
       </w:pPr>
       <w:rPr>
@@ -3904,6 +4401,9 @@
       <w:lvlText w:val="%9."/>
       <w:lvlJc w:val="left"/>
       <w:pPr>
+        <w:tabs>
+          <w:tab w:val="clear" w:pos="720"/>
+        </w:tabs>
         <w:ind w:left="6408" w:hanging="282"/>
       </w:pPr>
       <w:rPr>
@@ -4213,6 +4713,9 @@
       <w:lvlText w:val="%2."/>
       <w:lvlJc w:val="left"/>
       <w:pPr>
+        <w:tabs>
+          <w:tab w:val="clear" w:pos="720"/>
+        </w:tabs>
         <w:ind w:left="1080" w:hanging="360"/>
       </w:pPr>
       <w:rPr>
@@ -4239,6 +4742,9 @@
       <w:lvlText w:val="%3."/>
       <w:lvlJc w:val="left"/>
       <w:pPr>
+        <w:tabs>
+          <w:tab w:val="clear" w:pos="720"/>
+        </w:tabs>
         <w:ind w:left="1800" w:hanging="267"/>
       </w:pPr>
       <w:rPr>
@@ -4265,6 +4771,9 @@
       <w:lvlText w:val="%4."/>
       <w:lvlJc w:val="left"/>
       <w:pPr>
+        <w:tabs>
+          <w:tab w:val="clear" w:pos="720"/>
+        </w:tabs>
         <w:ind w:left="2520" w:hanging="360"/>
       </w:pPr>
       <w:rPr>
@@ -4291,6 +4800,9 @@
       <w:lvlText w:val="%5."/>
       <w:lvlJc w:val="left"/>
       <w:pPr>
+        <w:tabs>
+          <w:tab w:val="clear" w:pos="720"/>
+        </w:tabs>
         <w:ind w:left="3240" w:hanging="360"/>
       </w:pPr>
       <w:rPr>
@@ -4317,6 +4829,9 @@
       <w:lvlText w:val="%6."/>
       <w:lvlJc w:val="left"/>
       <w:pPr>
+        <w:tabs>
+          <w:tab w:val="clear" w:pos="720"/>
+        </w:tabs>
         <w:ind w:left="3960" w:hanging="267"/>
       </w:pPr>
       <w:rPr>
@@ -4343,6 +4858,9 @@
       <w:lvlText w:val="%7."/>
       <w:lvlJc w:val="left"/>
       <w:pPr>
+        <w:tabs>
+          <w:tab w:val="clear" w:pos="720"/>
+        </w:tabs>
         <w:ind w:left="4680" w:hanging="360"/>
       </w:pPr>
       <w:rPr>
@@ -4369,6 +4887,9 @@
       <w:lvlText w:val="%8."/>
       <w:lvlJc w:val="left"/>
       <w:pPr>
+        <w:tabs>
+          <w:tab w:val="clear" w:pos="720"/>
+        </w:tabs>
         <w:ind w:left="5400" w:hanging="360"/>
       </w:pPr>
       <w:rPr>
@@ -4395,6 +4916,9 @@
       <w:lvlText w:val="%9."/>
       <w:lvlJc w:val="left"/>
       <w:pPr>
+        <w:tabs>
+          <w:tab w:val="clear" w:pos="720"/>
+        </w:tabs>
         <w:ind w:left="6120" w:hanging="267"/>
       </w:pPr>
       <w:rPr>
@@ -4934,9 +5458,9 @@
       <w:lang w:val="en-US"/>
     </w:rPr>
   </w:style>
-  <w:style w:type="paragraph" w:styleId="Author">
-    <w:name w:val="Author"/>
-    <w:next w:val="Author"/>
+  <w:style w:type="paragraph" w:styleId="Default">
+    <w:name w:val="Default"/>
+    <w:next w:val="Default"/>
     <w:pPr>
       <w:keepNext w:val="0"/>
       <w:keepLines w:val="0"/>
@@ -4945,13 +5469,13 @@
       <w:shd w:val="clear" w:color="auto" w:fill="auto"/>
       <w:suppressAutoHyphens w:val="0"/>
       <w:bidi w:val="0"/>
-      <w:spacing w:before="960" w:after="240" w:line="240" w:lineRule="auto"/>
+      <w:spacing w:before="0" w:after="0" w:line="240" w:lineRule="auto"/>
       <w:ind w:left="0" w:right="0" w:firstLine="0"/>
       <w:jc w:val="left"/>
       <w:outlineLvl w:val="9"/>
     </w:pPr>
     <w:rPr>
-      <w:rFonts w:ascii="Tahoma" w:cs="Arial Unicode MS" w:hAnsi="Tahoma" w:eastAsia="Arial Unicode MS"/>
+      <w:rFonts w:ascii="Helvetica Neue" w:cs="Helvetica Neue" w:hAnsi="Helvetica Neue" w:eastAsia="Helvetica Neue"/>
       <w:b w:val="0"/>
       <w:bCs w:val="0"/>
       <w:i w:val="0"/>
@@ -4962,14 +5486,13 @@
       <w:dstrike w:val="0"/>
       <w:outline w:val="0"/>
       <w:color w:val="000000"/>
-      <w:spacing w:val="10"/>
+      <w:spacing w:val="0"/>
       <w:kern w:val="0"/>
       <w:position w:val="0"/>
       <w:sz w:val="22"/>
       <w:szCs w:val="22"/>
-      <w:u w:val="none" w:color="000000"/>
+      <w:u w:val="none"/>
       <w:vertAlign w:val="baseline"/>
-      <w:lang w:val="en-US"/>
     </w:rPr>
   </w:style>
   <w:style w:type="paragraph" w:styleId="Jury">
@@ -5144,7 +5667,7 @@
       <w:suppressAutoHyphens w:val="0"/>
       <w:bidi w:val="0"/>
       <w:spacing w:before="120" w:after="0" w:line="240" w:lineRule="auto"/>
-      <w:ind w:left="200" w:right="0" w:firstLine="0"/>
+      <w:ind w:left="0" w:right="0" w:firstLine="0"/>
       <w:jc w:val="left"/>
       <w:outlineLvl w:val="9"/>
     </w:pPr>
@@ -5224,7 +5747,7 @@
       <w:suppressAutoHyphens w:val="0"/>
       <w:bidi w:val="0"/>
       <w:spacing w:before="0" w:after="0" w:line="240" w:lineRule="auto"/>
-      <w:ind w:left="400" w:right="0" w:firstLine="0"/>
+      <w:ind w:left="0" w:right="0" w:firstLine="0"/>
       <w:jc w:val="left"/>
       <w:outlineLvl w:val="9"/>
     </w:pPr>
@@ -5559,15 +6082,6 @@
       <w:lang w:val="en-US"/>
     </w:rPr>
   </w:style>
-  <w:style w:type="character" w:styleId="Code Inlined">
-    <w:name w:val="Code Inlined"/>
-    <w:rPr>
-      <w:rFonts w:ascii="Courier New" w:hAnsi="Courier New" w:hint="default"/>
-      <w:sz w:val="18"/>
-      <w:szCs w:val="18"/>
-      <w:lang w:val="en-US"/>
-    </w:rPr>
-  </w:style>
   <w:style w:type="paragraph" w:styleId="Table Text Bold">
     <w:name w:val="Table Text Bold"/>
     <w:next w:val="Table Text Bold"/>
@@ -5828,13 +6342,7 @@
           <a:effectLst/>
         </a:effectStyle>
         <a:effectStyle>
-          <a:effectLst>
-            <a:outerShdw sx="100000" sy="100000" kx="0" ky="0" algn="b" rotWithShape="0" blurRad="38100" dist="20000" dir="5400000">
-              <a:srgbClr val="000000">
-                <a:alpha val="38000"/>
-              </a:srgbClr>
-            </a:outerShdw>
-          </a:effectLst>
+          <a:effectLst/>
         </a:effectStyle>
       </a:effectStyleLst>
       <a:bgFillStyleLst>
@@ -5933,10 +6441,10 @@
             </a:solidFill>
             <a:effectLst/>
             <a:uFillTx/>
-            <a:latin typeface="Cambria"/>
-            <a:ea typeface="Cambria"/>
-            <a:cs typeface="Cambria"/>
-            <a:sym typeface="Cambria"/>
+            <a:latin typeface="+mn-lt"/>
+            <a:ea typeface="+mn-ea"/>
+            <a:cs typeface="+mn-cs"/>
+            <a:sym typeface="Helvetica Neue"/>
           </a:defRPr>
         </a:defPPr>
         <a:lvl1pPr marL="0" marR="0" indent="0" algn="l" defTabSz="914400" rtl="0" fontAlgn="auto" latinLnBrk="1" hangingPunct="0">
@@ -6191,13 +6699,7 @@
           <a:prstDash val="solid"/>
           <a:round/>
         </a:ln>
-        <a:effectLst>
-          <a:outerShdw sx="100000" sy="100000" kx="0" ky="0" algn="b" rotWithShape="0" blurRad="38100" dist="20000" dir="5400000">
-            <a:srgbClr val="000000">
-              <a:alpha val="38000"/>
-            </a:srgbClr>
-          </a:outerShdw>
-        </a:effectLst>
+        <a:effectLst/>
         <a:sp3d/>
       </a:spPr>
       <a:bodyPr rot="0" spcFirstLastPara="1" vertOverflow="overflow" horzOverflow="overflow" vert="horz" wrap="square" lIns="91439" tIns="45719" rIns="91439" bIns="45719" numCol="1" spcCol="38100" rtlCol="0" anchor="t" upright="0">
@@ -6486,12 +6988,12 @@
         <a:spAutoFit/>
       </a:bodyPr>
       <a:lstStyle>
-        <a:defPPr marL="0" marR="0" indent="0" algn="ctr" defTabSz="228600" rtl="0" fontAlgn="auto" latinLnBrk="0" hangingPunct="0">
+        <a:defPPr marL="0" marR="0" indent="0" algn="l" defTabSz="914400" rtl="0" fontAlgn="auto" latinLnBrk="0" hangingPunct="0">
           <a:lnSpc>
-            <a:spcPts val="2000"/>
+            <a:spcPct val="100000"/>
           </a:lnSpc>
           <a:spcBef>
-            <a:spcPts val="1100"/>
+            <a:spcPts val="0"/>
           </a:spcBef>
           <a:spcAft>
             <a:spcPts val="0"/>
@@ -6501,7 +7003,7 @@
           <a:buFontTx/>
           <a:buNone/>
           <a:tabLst/>
-          <a:defRPr b="0" baseline="0" cap="none" i="0" spc="30" strike="noStrike" sz="800" u="none" kumimoji="0" normalizeH="0">
+          <a:defRPr b="0" baseline="0" cap="none" i="0" spc="0" strike="noStrike" sz="1800" u="none" kumimoji="0" normalizeH="0">
             <a:ln>
               <a:noFill/>
             </a:ln>
@@ -6509,15 +7011,11 @@
               <a:srgbClr val="000000"/>
             </a:solidFill>
             <a:effectLst/>
-            <a:uFill>
-              <a:solidFill>
-                <a:srgbClr val="000000"/>
-              </a:solidFill>
-            </a:uFill>
-            <a:latin typeface="Tahoma"/>
-            <a:ea typeface="Tahoma"/>
-            <a:cs typeface="Tahoma"/>
-            <a:sym typeface="Tahoma"/>
+            <a:uFillTx/>
+            <a:latin typeface="+mn-lt"/>
+            <a:ea typeface="+mn-ea"/>
+            <a:cs typeface="+mn-cs"/>
+            <a:sym typeface="Helvetica Neue"/>
           </a:defRPr>
         </a:defPPr>
         <a:lvl1pPr marL="0" marR="0" indent="0" algn="l" defTabSz="914400" rtl="0" fontAlgn="auto" latinLnBrk="1" hangingPunct="0">

</xml_diff>

<commit_message>
Some text format fixes
</commit_message>
<xml_diff>
--- a/AnalysisReportFirstDraft.docx
+++ b/AnalysisReportFirstDraft.docx
@@ -2,11 +2,11 @@
 <file path=word/document.xml><?xml version="1.0" encoding="utf-8"?>
 <w:document xmlns:wpc="http://schemas.microsoft.com/office/word/2010/wordprocessingCanvas" xmlns:mo="http://schemas.microsoft.com/office/mac/office/2008/main" xmlns:mc="http://schemas.openxmlformats.org/markup-compatibility/2006" xmlns:mv="urn:schemas-microsoft-com:mac:vml" xmlns:o="urn:schemas-microsoft-com:office:office" xmlns:r="http://schemas.openxmlformats.org/officeDocument/2006/relationships" xmlns:m="http://schemas.openxmlformats.org/officeDocument/2006/math" xmlns:v="urn:schemas-microsoft-com:vml" xmlns:wp14="http://schemas.microsoft.com/office/word/2010/wordprocessingDrawing" xmlns:wp="http://schemas.openxmlformats.org/drawingml/2006/wordprocessingDrawing" xmlns:w10="urn:schemas-microsoft-com:office:word" xmlns:w="http://schemas.openxmlformats.org/wordprocessingml/2006/main" xmlns:w14="http://schemas.microsoft.com/office/word/2010/wordml" xmlns:w15="http://schemas.microsoft.com/office/word/2012/wordml" xmlns:wpg="http://schemas.microsoft.com/office/word/2010/wordprocessingGroup" xmlns:wpi="http://schemas.microsoft.com/office/word/2010/wordprocessingInk" xmlns:wne="http://schemas.microsoft.com/office/word/2006/wordml" xmlns:wps="http://schemas.microsoft.com/office/word/2010/wordprocessingShape" mc:Ignorable="w14 w15 wp14">
   <w:body>
+    <w:bookmarkStart w:id="0" w:name="xgraphic"/>
     <w:p>
       <w:pPr>
         <w:pStyle w:val="CompanyName"/>
       </w:pPr>
-      <w:bookmarkStart w:id="0" w:name="xgraphic"/>
       <w:r>
         <w:rPr>
           <w:noProof/>
@@ -160,8 +160,13 @@
           </wp:anchor>
         </w:drawing>
       </w:r>
-      <w:r>
-        <w:t>Bilkent University</w:t>
+      <w:proofErr w:type="spellStart"/>
+      <w:r>
+        <w:t>Bilkent</w:t>
+      </w:r>
+      <w:proofErr w:type="spellEnd"/>
+      <w:r>
+        <w:t xml:space="preserve"> University</w:t>
       </w:r>
     </w:p>
     <w:p>
@@ -369,7 +374,38 @@
           <w:color w:val="24292E"/>
         </w:rPr>
         <w:tab/>
-        <w:t>Fuad Aghazada _ 21503691</w:t>
+      </w:r>
+      <w:proofErr w:type="spellStart"/>
+      <w:r>
+        <w:rPr>
+          <w:rFonts w:ascii="Helvetica" w:hAnsi="Helvetica"/>
+          <w:color w:val="24292E"/>
+        </w:rPr>
+        <w:t>Fuad</w:t>
+      </w:r>
+      <w:proofErr w:type="spellEnd"/>
+      <w:r>
+        <w:rPr>
+          <w:rFonts w:ascii="Helvetica" w:hAnsi="Helvetica"/>
+          <w:color w:val="24292E"/>
+        </w:rPr>
+        <w:t xml:space="preserve"> </w:t>
+      </w:r>
+      <w:proofErr w:type="spellStart"/>
+      <w:r>
+        <w:rPr>
+          <w:rFonts w:ascii="Helvetica" w:hAnsi="Helvetica"/>
+          <w:color w:val="24292E"/>
+        </w:rPr>
+        <w:t>Aghazada</w:t>
+      </w:r>
+      <w:proofErr w:type="spellEnd"/>
+      <w:r>
+        <w:rPr>
+          <w:rFonts w:ascii="Helvetica" w:hAnsi="Helvetica"/>
+          <w:color w:val="24292E"/>
+        </w:rPr>
+        <w:t xml:space="preserve"> _ 21503691</w:t>
       </w:r>
     </w:p>
     <w:p>
@@ -407,12 +443,37 @@
         </w:rPr>
         <w:tab/>
       </w:r>
+      <w:proofErr w:type="spellStart"/>
       <w:r>
         <w:rPr>
           <w:rFonts w:ascii="Helvetica" w:hAnsi="Helvetica"/>
           <w:color w:val="24292E"/>
         </w:rPr>
-        <w:t>Seyfullah Yamanoğlu _ 21400697</w:t>
+        <w:t>Seyfullah</w:t>
+      </w:r>
+      <w:proofErr w:type="spellEnd"/>
+      <w:r>
+        <w:rPr>
+          <w:rFonts w:ascii="Helvetica" w:hAnsi="Helvetica"/>
+          <w:color w:val="24292E"/>
+        </w:rPr>
+        <w:t xml:space="preserve"> </w:t>
+      </w:r>
+      <w:proofErr w:type="spellStart"/>
+      <w:r>
+        <w:rPr>
+          <w:rFonts w:ascii="Helvetica" w:hAnsi="Helvetica"/>
+          <w:color w:val="24292E"/>
+        </w:rPr>
+        <w:t>Yamanoğlu</w:t>
+      </w:r>
+      <w:proofErr w:type="spellEnd"/>
+      <w:r>
+        <w:rPr>
+          <w:rFonts w:ascii="Helvetica" w:hAnsi="Helvetica"/>
+          <w:color w:val="24292E"/>
+        </w:rPr>
+        <w:t xml:space="preserve"> _ 21400697</w:t>
       </w:r>
     </w:p>
     <w:p>
@@ -450,12 +511,37 @@
         </w:rPr>
         <w:tab/>
       </w:r>
+      <w:proofErr w:type="spellStart"/>
       <w:r>
         <w:rPr>
           <w:rFonts w:ascii="Helvetica" w:hAnsi="Helvetica"/>
           <w:color w:val="24292E"/>
         </w:rPr>
-        <w:t>Bayram Muradov _ 21503664</w:t>
+        <w:t>Bayram</w:t>
+      </w:r>
+      <w:proofErr w:type="spellEnd"/>
+      <w:r>
+        <w:rPr>
+          <w:rFonts w:ascii="Helvetica" w:hAnsi="Helvetica"/>
+          <w:color w:val="24292E"/>
+        </w:rPr>
+        <w:t xml:space="preserve"> </w:t>
+      </w:r>
+      <w:proofErr w:type="spellStart"/>
+      <w:r>
+        <w:rPr>
+          <w:rFonts w:ascii="Helvetica" w:hAnsi="Helvetica"/>
+          <w:color w:val="24292E"/>
+        </w:rPr>
+        <w:t>Muradov</w:t>
+      </w:r>
+      <w:proofErr w:type="spellEnd"/>
+      <w:r>
+        <w:rPr>
+          <w:rFonts w:ascii="Helvetica" w:hAnsi="Helvetica"/>
+          <w:color w:val="24292E"/>
+        </w:rPr>
+        <w:t xml:space="preserve"> _ 21503664</w:t>
       </w:r>
     </w:p>
     <w:p>
@@ -493,12 +579,37 @@
         </w:rPr>
         <w:tab/>
       </w:r>
+      <w:proofErr w:type="spellStart"/>
       <w:r>
         <w:rPr>
           <w:rFonts w:ascii="Helvetica" w:hAnsi="Helvetica"/>
           <w:color w:val="24292E"/>
         </w:rPr>
-        <w:t>Berk Erzin _ 21201516</w:t>
+        <w:t>Berk</w:t>
+      </w:r>
+      <w:proofErr w:type="spellEnd"/>
+      <w:r>
+        <w:rPr>
+          <w:rFonts w:ascii="Helvetica" w:hAnsi="Helvetica"/>
+          <w:color w:val="24292E"/>
+        </w:rPr>
+        <w:t xml:space="preserve"> </w:t>
+      </w:r>
+      <w:proofErr w:type="spellStart"/>
+      <w:r>
+        <w:rPr>
+          <w:rFonts w:ascii="Helvetica" w:hAnsi="Helvetica"/>
+          <w:color w:val="24292E"/>
+        </w:rPr>
+        <w:t>Erzin</w:t>
+      </w:r>
+      <w:proofErr w:type="spellEnd"/>
+      <w:r>
+        <w:rPr>
+          <w:rFonts w:ascii="Helvetica" w:hAnsi="Helvetica"/>
+          <w:color w:val="24292E"/>
+        </w:rPr>
+        <w:t xml:space="preserve"> _ 21201516</w:t>
       </w:r>
     </w:p>
     <w:p>
@@ -506,8 +617,21 @@
         <w:pStyle w:val="Jury"/>
       </w:pPr>
       <w:r>
-        <w:t>Supervisor: Uğur Doğrusöz</w:t>
-      </w:r>
+        <w:t xml:space="preserve">Supervisor: </w:t>
+      </w:r>
+      <w:proofErr w:type="spellStart"/>
+      <w:r>
+        <w:t>Uğur</w:t>
+      </w:r>
+      <w:proofErr w:type="spellEnd"/>
+      <w:r>
+        <w:t xml:space="preserve"> </w:t>
+      </w:r>
+      <w:proofErr w:type="spellStart"/>
+      <w:r>
+        <w:t>Doğrusöz</w:t>
+      </w:r>
+      <w:proofErr w:type="spellEnd"/>
     </w:p>
     <w:p>
       <w:pPr>
@@ -542,6 +666,7 @@
         </w:tabs>
         <w:spacing w:line="280" w:lineRule="atLeast"/>
       </w:pPr>
+      <w:proofErr w:type="gramStart"/>
       <w:r>
         <w:rPr>
           <w:rFonts w:ascii="Times" w:hAnsi="Times"/>
@@ -557,7 +682,16 @@
           <w:sz w:val="24"/>
           <w:szCs w:val="24"/>
         </w:rPr>
-        <w:t>: October 3, 2017</w:t>
+        <w:t>:</w:t>
+      </w:r>
+      <w:proofErr w:type="gramEnd"/>
+      <w:r>
+        <w:rPr>
+          <w:rFonts w:ascii="Times" w:hAnsi="Times"/>
+          <w:sz w:val="24"/>
+          <w:szCs w:val="24"/>
+        </w:rPr>
+        <w:t xml:space="preserve"> October 3, 2017</w:t>
       </w:r>
     </w:p>
     <w:p>
@@ -1197,7 +1331,23 @@
           <w:sz w:val="20"/>
           <w:szCs w:val="20"/>
         </w:rPr>
-        <w:t xml:space="preserve"> like shield, health, weapon and etc. However, it will not be easy to finish the level, even if the player have come to the end of </w:t>
+        <w:t xml:space="preserve"> like shield, health, weapon and etc. However, it will not be easy to finish the level, even if the player </w:t>
+      </w:r>
+      <w:proofErr w:type="gramStart"/>
+      <w:r>
+        <w:rPr>
+          <w:sz w:val="20"/>
+          <w:szCs w:val="20"/>
+        </w:rPr>
+        <w:t>have</w:t>
+      </w:r>
+      <w:proofErr w:type="gramEnd"/>
+      <w:r>
+        <w:rPr>
+          <w:sz w:val="20"/>
+          <w:szCs w:val="20"/>
+        </w:rPr>
+        <w:t xml:space="preserve"> come to the end of </w:t>
       </w:r>
       <w:r>
         <w:rPr>
@@ -1207,24 +1357,6 @@
         <w:lastRenderedPageBreak/>
         <w:t>the map, because there will be a boss enemy, which will have considerably much powerful techniques of fighting and more health level than the other normal enemies encountered during the level.</w:t>
       </w:r>
-    </w:p>
-    <w:p>
-      <w:pPr>
-        <w:pStyle w:val="BodyText"/>
-        <w:spacing w:line="480" w:lineRule="auto"/>
-      </w:pPr>
-    </w:p>
-    <w:p>
-      <w:pPr>
-        <w:pStyle w:val="BodyText"/>
-        <w:spacing w:line="480" w:lineRule="auto"/>
-      </w:pPr>
-    </w:p>
-    <w:p>
-      <w:pPr>
-        <w:pStyle w:val="BodyText"/>
-        <w:spacing w:line="480" w:lineRule="auto"/>
-      </w:pPr>
     </w:p>
     <w:p>
       <w:pPr>
@@ -1297,31 +1429,17 @@
       <w:pPr>
         <w:pStyle w:val="ListBullet"/>
         <w:spacing w:line="480" w:lineRule="auto"/>
-        <w:rPr>
-          <w:sz w:val="20"/>
-          <w:szCs w:val="20"/>
-        </w:rPr>
-      </w:pPr>
-      <w:r>
-        <w:rPr>
-          <w:sz w:val="20"/>
-          <w:szCs w:val="20"/>
-        </w:rPr>
-        <w:tab/>
-      </w:r>
-      <w:r>
-        <w:rPr>
-          <w:sz w:val="20"/>
-          <w:szCs w:val="20"/>
-        </w:rPr>
-        <w:tab/>
-      </w:r>
-      <w:r>
-        <w:rPr>
-          <w:sz w:val="20"/>
-          <w:szCs w:val="20"/>
-        </w:rPr>
-        <w:tab/>
+        <w:ind w:left="1080"/>
+        <w:rPr>
+          <w:sz w:val="20"/>
+          <w:szCs w:val="20"/>
+        </w:rPr>
+      </w:pPr>
+      <w:r>
+        <w:rPr>
+          <w:sz w:val="20"/>
+          <w:szCs w:val="20"/>
+        </w:rPr>
         <w:t>- the control hotkeys can be modified for proving comfort for the player</w:t>
       </w:r>
     </w:p>
@@ -1488,7 +1606,6 @@
       </w:pPr>
       <w:bookmarkStart w:id="5" w:name="_Toc4"/>
       <w:r>
-        <w:lastRenderedPageBreak/>
         <w:t>Non-functional Requirements</w:t>
       </w:r>
       <w:bookmarkEnd w:id="5"/>
@@ -1558,6 +1675,7 @@
           <w:sz w:val="20"/>
           <w:szCs w:val="20"/>
         </w:rPr>
+        <w:lastRenderedPageBreak/>
         <w:t>The game itself will be sufficiently responsive with small delays.</w:t>
       </w:r>
     </w:p>
@@ -1582,11 +1700,17 @@
     </w:p>
     <w:p>
       <w:pPr>
+        <w:pStyle w:val="BodyText"/>
+      </w:pPr>
+    </w:p>
+    <w:p>
+      <w:pPr>
         <w:pStyle w:val="ListNumber"/>
         <w:numPr>
           <w:ilvl w:val="0"/>
           <w:numId w:val="16"/>
         </w:numPr>
+        <w:spacing w:line="480" w:lineRule="auto"/>
         <w:rPr>
           <w:sz w:val="20"/>
           <w:szCs w:val="20"/>
@@ -1628,6 +1752,7 @@
           <w:ilvl w:val="0"/>
           <w:numId w:val="16"/>
         </w:numPr>
+        <w:spacing w:line="480" w:lineRule="auto"/>
         <w:rPr>
           <w:sz w:val="20"/>
           <w:szCs w:val="20"/>
@@ -1657,6 +1782,7 @@
           <w:ilvl w:val="0"/>
           <w:numId w:val="17"/>
         </w:numPr>
+        <w:spacing w:line="480" w:lineRule="auto"/>
       </w:pPr>
       <w:bookmarkStart w:id="7" w:name="_Toc6"/>
       <w:r>
@@ -1671,6 +1797,7 @@
           <w:ilvl w:val="0"/>
           <w:numId w:val="19"/>
         </w:numPr>
+        <w:spacing w:line="480" w:lineRule="auto"/>
         <w:rPr>
           <w:rFonts w:ascii="Tahoma" w:hAnsi="Tahoma" w:cs="Tahoma"/>
           <w:sz w:val="20"/>
@@ -1693,6 +1820,7 @@
           <w:ilvl w:val="0"/>
           <w:numId w:val="19"/>
         </w:numPr>
+        <w:spacing w:line="480" w:lineRule="auto"/>
       </w:pPr>
       <w:bookmarkStart w:id="8" w:name="_Toc7"/>
       <w:r>
@@ -1702,66 +1830,46 @@
         <w:t>s</w:t>
       </w:r>
       <w:r>
-        <w:t>cenarios</w:t>
-      </w:r>
-      <w:bookmarkEnd w:id="8"/>
-    </w:p>
-    <w:p>
-      <w:pPr>
-        <w:pStyle w:val="BodyText"/>
-        <w:rPr>
-          <w:rFonts w:ascii="Tahoma" w:hAnsi="Tahoma" w:cs="Tahoma"/>
-          <w:i/>
-          <w:sz w:val="20"/>
-          <w:szCs w:val="20"/>
-          <w:u w:val="single"/>
-        </w:rPr>
-      </w:pPr>
-    </w:p>
-    <w:p>
-      <w:pPr>
-        <w:pStyle w:val="BodyText"/>
-        <w:ind w:left="360"/>
-        <w:rPr>
-          <w:rFonts w:ascii="Tahoma" w:hAnsi="Tahoma" w:cs="Tahoma"/>
-          <w:i/>
-          <w:sz w:val="20"/>
-          <w:szCs w:val="20"/>
-          <w:u w:val="single"/>
-        </w:rPr>
-      </w:pPr>
-      <w:r>
-        <w:rPr>
-          <w:rFonts w:ascii="Tahoma" w:hAnsi="Tahoma" w:cs="Tahoma"/>
-          <w:i/>
-          <w:sz w:val="20"/>
-          <w:szCs w:val="20"/>
-          <w:u w:val="single"/>
-        </w:rPr>
-        <w:t>Use-case 4</w:t>
-      </w:r>
-    </w:p>
-    <w:p>
-      <w:pPr>
-        <w:pStyle w:val="BodyText"/>
-        <w:ind w:left="360"/>
-        <w:rPr>
-          <w:rFonts w:ascii="Tahoma" w:hAnsi="Tahoma" w:cs="Tahoma"/>
-          <w:i/>
-          <w:sz w:val="20"/>
-          <w:szCs w:val="20"/>
-          <w:u w:val="single"/>
-        </w:rPr>
-      </w:pPr>
+        <w:t>cenar</w:t>
+      </w:r>
       <w:bookmarkStart w:id="9" w:name="_GoBack"/>
       <w:bookmarkEnd w:id="9"/>
+      <w:r>
+        <w:t>ios</w:t>
+      </w:r>
+      <w:bookmarkEnd w:id="8"/>
     </w:p>
     <w:p>
       <w:pPr>
         <w:pStyle w:val="BodyText"/>
+        <w:spacing w:line="480" w:lineRule="auto"/>
         <w:ind w:left="360"/>
         <w:rPr>
           <w:rFonts w:ascii="Tahoma" w:hAnsi="Tahoma" w:cs="Tahoma"/>
+          <w:i/>
+          <w:sz w:val="20"/>
+          <w:szCs w:val="20"/>
+          <w:u w:val="single"/>
+        </w:rPr>
+      </w:pPr>
+      <w:r>
+        <w:rPr>
+          <w:rFonts w:ascii="Tahoma" w:hAnsi="Tahoma" w:cs="Tahoma"/>
+          <w:i/>
+          <w:sz w:val="20"/>
+          <w:szCs w:val="20"/>
+          <w:u w:val="single"/>
+        </w:rPr>
+        <w:t>Use-case 4</w:t>
+      </w:r>
+    </w:p>
+    <w:p>
+      <w:pPr>
+        <w:pStyle w:val="BodyText"/>
+        <w:spacing w:line="480" w:lineRule="auto"/>
+        <w:ind w:left="360"/>
+        <w:rPr>
+          <w:rFonts w:ascii="Tahoma" w:hAnsi="Tahoma" w:cs="Tahoma"/>
           <w:sz w:val="20"/>
           <w:szCs w:val="20"/>
         </w:rPr>
@@ -1796,6 +1904,7 @@
     <w:p>
       <w:pPr>
         <w:pStyle w:val="BodyText"/>
+        <w:spacing w:line="480" w:lineRule="auto"/>
         <w:ind w:left="360"/>
         <w:rPr>
           <w:rFonts w:ascii="Tahoma" w:hAnsi="Tahoma" w:cs="Tahoma"/>
@@ -1824,6 +1933,7 @@
     <w:p>
       <w:pPr>
         <w:pStyle w:val="BodyText"/>
+        <w:spacing w:line="480" w:lineRule="auto"/>
         <w:ind w:left="360"/>
         <w:rPr>
           <w:rFonts w:ascii="Tahoma" w:hAnsi="Tahoma" w:cs="Tahoma"/>
@@ -1848,6 +1958,7 @@
           <w:ilvl w:val="0"/>
           <w:numId w:val="24"/>
         </w:numPr>
+        <w:spacing w:line="480" w:lineRule="auto"/>
         <w:rPr>
           <w:rFonts w:ascii="Tahoma" w:hAnsi="Tahoma" w:cs="Tahoma"/>
           <w:sz w:val="20"/>
@@ -1866,6 +1977,7 @@
     <w:p>
       <w:pPr>
         <w:pStyle w:val="BodyText"/>
+        <w:spacing w:line="480" w:lineRule="auto"/>
         <w:ind w:left="360"/>
         <w:rPr>
           <w:rFonts w:ascii="Tahoma" w:hAnsi="Tahoma" w:cs="Tahoma"/>
@@ -1891,6 +2003,7 @@
           <w:ilvl w:val="0"/>
           <w:numId w:val="24"/>
         </w:numPr>
+        <w:spacing w:line="480" w:lineRule="auto"/>
         <w:rPr>
           <w:rFonts w:ascii="Tahoma" w:hAnsi="Tahoma" w:cs="Tahoma"/>
           <w:b/>
@@ -1910,6 +2023,7 @@
     <w:p>
       <w:pPr>
         <w:pStyle w:val="BodyText"/>
+        <w:spacing w:line="480" w:lineRule="auto"/>
         <w:ind w:left="360"/>
         <w:rPr>
           <w:rFonts w:ascii="Tahoma" w:hAnsi="Tahoma" w:cs="Tahoma"/>
@@ -1935,6 +2049,7 @@
           <w:ilvl w:val="3"/>
           <w:numId w:val="17"/>
         </w:numPr>
+        <w:spacing w:line="480" w:lineRule="auto"/>
         <w:rPr>
           <w:rFonts w:ascii="Tahoma" w:hAnsi="Tahoma" w:cs="Tahoma"/>
           <w:b/>
@@ -1974,6 +2089,7 @@
           <w:ilvl w:val="3"/>
           <w:numId w:val="17"/>
         </w:numPr>
+        <w:spacing w:line="480" w:lineRule="auto"/>
         <w:rPr>
           <w:rFonts w:ascii="Tahoma" w:hAnsi="Tahoma" w:cs="Tahoma"/>
           <w:b/>
@@ -1997,6 +2113,7 @@
           <w:ilvl w:val="3"/>
           <w:numId w:val="17"/>
         </w:numPr>
+        <w:spacing w:line="480" w:lineRule="auto"/>
         <w:rPr>
           <w:rFonts w:ascii="Tahoma" w:hAnsi="Tahoma" w:cs="Tahoma"/>
           <w:b/>
@@ -2020,6 +2137,7 @@
           <w:ilvl w:val="3"/>
           <w:numId w:val="17"/>
         </w:numPr>
+        <w:spacing w:line="480" w:lineRule="auto"/>
         <w:rPr>
           <w:rFonts w:ascii="Tahoma" w:hAnsi="Tahoma" w:cs="Tahoma"/>
           <w:b/>
@@ -2043,6 +2161,7 @@
           <w:ilvl w:val="3"/>
           <w:numId w:val="17"/>
         </w:numPr>
+        <w:spacing w:line="480" w:lineRule="auto"/>
         <w:rPr>
           <w:rFonts w:ascii="Tahoma" w:hAnsi="Tahoma" w:cs="Tahoma"/>
           <w:b/>
@@ -2066,6 +2185,7 @@
           <w:ilvl w:val="3"/>
           <w:numId w:val="17"/>
         </w:numPr>
+        <w:spacing w:line="480" w:lineRule="auto"/>
         <w:rPr>
           <w:rFonts w:ascii="Tahoma" w:hAnsi="Tahoma" w:cs="Tahoma"/>
           <w:b/>
@@ -2079,6 +2199,7 @@
           <w:sz w:val="20"/>
           <w:szCs w:val="20"/>
         </w:rPr>
+        <w:lastRenderedPageBreak/>
         <w:t>Selected level is constructed.</w:t>
       </w:r>
     </w:p>
@@ -2089,6 +2210,7 @@
           <w:ilvl w:val="3"/>
           <w:numId w:val="17"/>
         </w:numPr>
+        <w:spacing w:line="480" w:lineRule="auto"/>
         <w:rPr>
           <w:rFonts w:ascii="Tahoma" w:hAnsi="Tahoma" w:cs="Tahoma"/>
           <w:b/>
@@ -2108,6 +2230,7 @@
     <w:p>
       <w:pPr>
         <w:pStyle w:val="BodyText"/>
+        <w:spacing w:line="480" w:lineRule="auto"/>
         <w:ind w:left="360"/>
         <w:rPr>
           <w:rFonts w:ascii="Tahoma" w:hAnsi="Tahoma" w:cs="Tahoma"/>
@@ -2133,6 +2256,7 @@
           <w:ilvl w:val="6"/>
           <w:numId w:val="17"/>
         </w:numPr>
+        <w:spacing w:line="480" w:lineRule="auto"/>
         <w:rPr>
           <w:rFonts w:ascii="Tahoma" w:hAnsi="Tahoma" w:cs="Tahoma"/>
           <w:b/>
@@ -2146,7 +2270,6 @@
           <w:sz w:val="20"/>
           <w:szCs w:val="20"/>
         </w:rPr>
-        <w:lastRenderedPageBreak/>
         <w:t>Player has not passes any level</w:t>
       </w:r>
     </w:p>
@@ -2157,6 +2280,7 @@
           <w:ilvl w:val="6"/>
           <w:numId w:val="17"/>
         </w:numPr>
+        <w:spacing w:line="480" w:lineRule="auto"/>
         <w:rPr>
           <w:rFonts w:ascii="Tahoma" w:hAnsi="Tahoma" w:cs="Tahoma"/>
           <w:b/>
@@ -2176,6 +2300,7 @@
     <w:p>
       <w:pPr>
         <w:pStyle w:val="BodyText"/>
+        <w:spacing w:line="480" w:lineRule="auto"/>
         <w:ind w:left="1210"/>
         <w:rPr>
           <w:rFonts w:ascii="Tahoma" w:hAnsi="Tahoma" w:cs="Tahoma"/>
@@ -2188,6 +2313,7 @@
     <w:p>
       <w:pPr>
         <w:pStyle w:val="BodyText"/>
+        <w:spacing w:line="480" w:lineRule="auto"/>
         <w:ind w:left="360"/>
         <w:rPr>
           <w:rFonts w:ascii="Tahoma" w:hAnsi="Tahoma" w:cs="Tahoma"/>
@@ -2211,19 +2337,45 @@
     <w:p>
       <w:pPr>
         <w:pStyle w:val="BodyText"/>
+        <w:spacing w:line="480" w:lineRule="auto"/>
         <w:ind w:left="360"/>
         <w:rPr>
           <w:rFonts w:ascii="Tahoma" w:hAnsi="Tahoma" w:cs="Tahoma"/>
-          <w:i/>
-          <w:sz w:val="20"/>
-          <w:szCs w:val="20"/>
-          <w:u w:val="single"/>
-        </w:rPr>
-      </w:pPr>
+          <w:sz w:val="20"/>
+          <w:szCs w:val="20"/>
+        </w:rPr>
+      </w:pPr>
+      <w:r>
+        <w:rPr>
+          <w:rFonts w:ascii="Tahoma" w:hAnsi="Tahoma" w:cs="Tahoma"/>
+          <w:b/>
+          <w:sz w:val="20"/>
+          <w:szCs w:val="20"/>
+        </w:rPr>
+        <w:t>Use-case name:</w:t>
+      </w:r>
+      <w:r>
+        <w:rPr>
+          <w:rFonts w:ascii="Tahoma" w:hAnsi="Tahoma" w:cs="Tahoma"/>
+          <w:b/>
+          <w:sz w:val="20"/>
+          <w:szCs w:val="20"/>
+        </w:rPr>
+        <w:t xml:space="preserve"> </w:t>
+      </w:r>
+      <w:r>
+        <w:rPr>
+          <w:rFonts w:ascii="Tahoma" w:hAnsi="Tahoma" w:cs="Tahoma"/>
+          <w:sz w:val="20"/>
+          <w:szCs w:val="20"/>
+        </w:rPr>
+        <w:t>Settings</w:t>
+      </w:r>
     </w:p>
     <w:p>
       <w:pPr>
         <w:pStyle w:val="BodyText"/>
+        <w:spacing w:line="480" w:lineRule="auto"/>
         <w:ind w:left="360"/>
         <w:rPr>
           <w:rFonts w:ascii="Tahoma" w:hAnsi="Tahoma" w:cs="Tahoma"/>
@@ -2238,7 +2390,7 @@
           <w:sz w:val="20"/>
           <w:szCs w:val="20"/>
         </w:rPr>
-        <w:t>Use-case name:</w:t>
+        <w:t>Participating actors:</w:t>
       </w:r>
       <w:r>
         <w:rPr>
@@ -2255,49 +2407,13 @@
           <w:sz w:val="20"/>
           <w:szCs w:val="20"/>
         </w:rPr>
-        <w:t>Settings</w:t>
+        <w:t>Player</w:t>
       </w:r>
     </w:p>
     <w:p>
       <w:pPr>
         <w:pStyle w:val="BodyText"/>
-        <w:ind w:left="360"/>
-        <w:rPr>
-          <w:rFonts w:ascii="Tahoma" w:hAnsi="Tahoma" w:cs="Tahoma"/>
-          <w:sz w:val="20"/>
-          <w:szCs w:val="20"/>
-        </w:rPr>
-      </w:pPr>
-      <w:r>
-        <w:rPr>
-          <w:rFonts w:ascii="Tahoma" w:hAnsi="Tahoma" w:cs="Tahoma"/>
-          <w:b/>
-          <w:sz w:val="20"/>
-          <w:szCs w:val="20"/>
-        </w:rPr>
-        <w:t>Participating actors:</w:t>
-      </w:r>
-      <w:r>
-        <w:rPr>
-          <w:rFonts w:ascii="Tahoma" w:hAnsi="Tahoma" w:cs="Tahoma"/>
-          <w:b/>
-          <w:sz w:val="20"/>
-          <w:szCs w:val="20"/>
-        </w:rPr>
-        <w:t xml:space="preserve"> </w:t>
-      </w:r>
-      <w:r>
-        <w:rPr>
-          <w:rFonts w:ascii="Tahoma" w:hAnsi="Tahoma" w:cs="Tahoma"/>
-          <w:sz w:val="20"/>
-          <w:szCs w:val="20"/>
-        </w:rPr>
-        <w:t>Player</w:t>
-      </w:r>
-    </w:p>
-    <w:p>
-      <w:pPr>
-        <w:pStyle w:val="BodyText"/>
+        <w:spacing w:line="480" w:lineRule="auto"/>
         <w:ind w:left="360"/>
         <w:rPr>
           <w:rFonts w:ascii="Tahoma" w:hAnsi="Tahoma" w:cs="Tahoma"/>
@@ -2332,6 +2448,7 @@
           <w:ilvl w:val="0"/>
           <w:numId w:val="24"/>
         </w:numPr>
+        <w:spacing w:line="480" w:lineRule="auto"/>
         <w:rPr>
           <w:rFonts w:ascii="Tahoma" w:hAnsi="Tahoma" w:cs="Tahoma"/>
           <w:b/>
@@ -2351,6 +2468,7 @@
     <w:p>
       <w:pPr>
         <w:pStyle w:val="BodyText"/>
+        <w:spacing w:line="480" w:lineRule="auto"/>
         <w:ind w:left="360"/>
         <w:rPr>
           <w:rFonts w:ascii="Tahoma" w:hAnsi="Tahoma" w:cs="Tahoma"/>
@@ -2376,6 +2494,7 @@
           <w:ilvl w:val="0"/>
           <w:numId w:val="24"/>
         </w:numPr>
+        <w:spacing w:line="480" w:lineRule="auto"/>
         <w:rPr>
           <w:rFonts w:ascii="Tahoma" w:hAnsi="Tahoma" w:cs="Tahoma"/>
           <w:b/>
@@ -2423,6 +2542,7 @@
           <w:ilvl w:val="0"/>
           <w:numId w:val="24"/>
         </w:numPr>
+        <w:spacing w:line="480" w:lineRule="auto"/>
         <w:rPr>
           <w:rFonts w:ascii="Tahoma" w:hAnsi="Tahoma" w:cs="Tahoma"/>
           <w:b/>
@@ -2436,23 +2556,7 @@
           <w:sz w:val="20"/>
           <w:szCs w:val="20"/>
         </w:rPr>
-        <w:t xml:space="preserve">Player </w:t>
-      </w:r>
-      <w:r>
-        <w:rPr>
-          <w:rFonts w:ascii="Tahoma" w:hAnsi="Tahoma" w:cs="Tahoma"/>
-          <w:sz w:val="20"/>
-          <w:szCs w:val="20"/>
-        </w:rPr>
-        <w:t>no</w:t>
-      </w:r>
-      <w:r>
-        <w:rPr>
-          <w:rFonts w:ascii="Tahoma" w:hAnsi="Tahoma" w:cs="Tahoma"/>
-          <w:sz w:val="20"/>
-          <w:szCs w:val="20"/>
-        </w:rPr>
-        <w:t xml:space="preserve"> configurations and </w:t>
+        <w:t xml:space="preserve">Player no configurations and </w:t>
       </w:r>
       <w:r>
         <w:rPr>
@@ -2474,6 +2578,7 @@
     <w:p>
       <w:pPr>
         <w:pStyle w:val="BodyText"/>
+        <w:spacing w:line="480" w:lineRule="auto"/>
         <w:ind w:left="360"/>
         <w:rPr>
           <w:rFonts w:ascii="Tahoma" w:hAnsi="Tahoma" w:cs="Tahoma"/>
@@ -2499,6 +2604,7 @@
           <w:ilvl w:val="3"/>
           <w:numId w:val="16"/>
         </w:numPr>
+        <w:spacing w:line="480" w:lineRule="auto"/>
         <w:rPr>
           <w:rFonts w:ascii="Tahoma" w:hAnsi="Tahoma" w:cs="Tahoma"/>
           <w:b/>
@@ -2522,6 +2628,7 @@
           <w:ilvl w:val="3"/>
           <w:numId w:val="16"/>
         </w:numPr>
+        <w:spacing w:line="480" w:lineRule="auto"/>
         <w:rPr>
           <w:rFonts w:ascii="Tahoma" w:hAnsi="Tahoma" w:cs="Tahoma"/>
           <w:b/>
@@ -2545,6 +2652,7 @@
           <w:ilvl w:val="3"/>
           <w:numId w:val="16"/>
         </w:numPr>
+        <w:spacing w:line="480" w:lineRule="auto"/>
         <w:rPr>
           <w:rFonts w:ascii="Tahoma" w:hAnsi="Tahoma" w:cs="Tahoma"/>
           <w:b/>
@@ -2568,6 +2676,7 @@
           <w:ilvl w:val="3"/>
           <w:numId w:val="16"/>
         </w:numPr>
+        <w:spacing w:line="480" w:lineRule="auto"/>
         <w:rPr>
           <w:rFonts w:ascii="Tahoma" w:hAnsi="Tahoma" w:cs="Tahoma"/>
           <w:b/>
@@ -2591,6 +2700,7 @@
           <w:ilvl w:val="3"/>
           <w:numId w:val="16"/>
         </w:numPr>
+        <w:spacing w:line="480" w:lineRule="auto"/>
         <w:rPr>
           <w:rFonts w:ascii="Tahoma" w:hAnsi="Tahoma" w:cs="Tahoma"/>
           <w:b/>
@@ -2604,6 +2714,7 @@
           <w:sz w:val="20"/>
           <w:szCs w:val="20"/>
         </w:rPr>
+        <w:lastRenderedPageBreak/>
         <w:t>The changes are applied to the game system, so that it will not be lost.</w:t>
       </w:r>
     </w:p>
@@ -2614,6 +2725,7 @@
           <w:ilvl w:val="3"/>
           <w:numId w:val="16"/>
         </w:numPr>
+        <w:spacing w:line="480" w:lineRule="auto"/>
         <w:rPr>
           <w:rFonts w:ascii="Tahoma" w:hAnsi="Tahoma" w:cs="Tahoma"/>
           <w:b/>
@@ -2633,6 +2745,7 @@
     <w:p>
       <w:pPr>
         <w:pStyle w:val="BodyText"/>
+        <w:spacing w:line="480" w:lineRule="auto"/>
         <w:ind w:left="360"/>
         <w:rPr>
           <w:rFonts w:ascii="Tahoma" w:hAnsi="Tahoma" w:cs="Tahoma"/>
@@ -2658,6 +2771,7 @@
           <w:ilvl w:val="0"/>
           <w:numId w:val="24"/>
         </w:numPr>
+        <w:spacing w:line="480" w:lineRule="auto"/>
         <w:rPr>
           <w:rFonts w:ascii="Tahoma" w:hAnsi="Tahoma" w:cs="Tahoma"/>
           <w:b/>
@@ -2717,7 +2831,31 @@
         <w:pStyle w:val="CodeSegment"/>
       </w:pPr>
       <w:r>
-        <w:t>for (i=1; i&lt;=5; i++)</w:t>
+        <w:t>for (</w:t>
+      </w:r>
+      <w:proofErr w:type="spellStart"/>
+      <w:r>
+        <w:t>i</w:t>
+      </w:r>
+      <w:proofErr w:type="spellEnd"/>
+      <w:r>
+        <w:t xml:space="preserve">=1; </w:t>
+      </w:r>
+      <w:proofErr w:type="spellStart"/>
+      <w:r>
+        <w:t>i</w:t>
+      </w:r>
+      <w:proofErr w:type="spellEnd"/>
+      <w:r>
+        <w:t xml:space="preserve">&lt;=5; </w:t>
+      </w:r>
+      <w:proofErr w:type="spellStart"/>
+      <w:r>
+        <w:t>i</w:t>
+      </w:r>
+      <w:proofErr w:type="spellEnd"/>
+      <w:r>
+        <w:t>++)</w:t>
       </w:r>
     </w:p>
     <w:p>
@@ -2725,8 +2863,13 @@
         <w:pStyle w:val="CodeSegment"/>
         <w:ind w:firstLine="360"/>
       </w:pPr>
-      <w:r>
-        <w:t>System.out.println(“report to write”);</w:t>
+      <w:proofErr w:type="spellStart"/>
+      <w:r>
+        <w:t>System.out.println</w:t>
+      </w:r>
+      <w:proofErr w:type="spellEnd"/>
+      <w:r>
+        <w:t>(“report to write”);</w:t>
       </w:r>
     </w:p>
     <w:p>
@@ -2796,7 +2939,6 @@
         <w:rPr>
           <w:rFonts w:eastAsia="Arial Unicode MS" w:cs="Arial Unicode MS"/>
         </w:rPr>
-        <w:lastRenderedPageBreak/>
         <w:t>Table 1</w:t>
       </w:r>
       <w:bookmarkEnd w:id="12"/>
@@ -3042,7 +3184,23 @@
       </w:pPr>
       <w:bookmarkStart w:id="17" w:name="_Ref2541889591"/>
       <w:r>
-        <w:t>Object-Oriented Software Engineering, Using UML, Patterns, and Java, 2nd Edition, by Bernd Bruegge and Allen H. Dutoit, Prentice-Hall, 2004, ISBN: 0-13-047110-0.</w:t>
+        <w:t xml:space="preserve">Object-Oriented Software Engineering, Using UML, Patterns, and Java, 2nd Edition, by Bernd </w:t>
+      </w:r>
+      <w:proofErr w:type="spellStart"/>
+      <w:r>
+        <w:t>Bruegge</w:t>
+      </w:r>
+      <w:proofErr w:type="spellEnd"/>
+      <w:r>
+        <w:t xml:space="preserve"> and Allen H. </w:t>
+      </w:r>
+      <w:proofErr w:type="spellStart"/>
+      <w:r>
+        <w:t>Dutoit</w:t>
+      </w:r>
+      <w:proofErr w:type="spellEnd"/>
+      <w:r>
+        <w:t>, Prentice-Hall, 2004, ISBN: 0-13-047110-0.</w:t>
       </w:r>
       <w:bookmarkEnd w:id="17"/>
     </w:p>
@@ -5611,7 +5769,7 @@
   <w:num w:numId="16">
     <w:abstractNumId w:val="8"/>
     <w:lvlOverride w:ilvl="3">
-      <w:lvl w:ilvl="3" w:tplc="05B65CE0">
+      <w:lvl w:ilvl="3" w:tplc="9364CF7A">
         <w:start w:val="1"/>
         <w:numFmt w:val="decimal"/>
         <w:lvlText w:val="%4."/>
@@ -5646,9 +5804,16 @@
     <w:abstractNumId w:val="3"/>
     <w:lvlOverride w:ilvl="0">
       <w:startOverride w:val="5"/>
+      <w:lvl w:ilvl="0" w:tplc="5B7C3640">
+        <w:start w:val="5"/>
+        <w:numFmt w:val="decimal"/>
+        <w:lvlText w:val=""/>
+        <w:lvlJc w:val="left"/>
+      </w:lvl>
     </w:lvlOverride>
     <w:lvlOverride w:ilvl="3">
-      <w:lvl w:ilvl="3" w:tplc="C91A9ED8">
+      <w:startOverride w:val="1"/>
+      <w:lvl w:ilvl="3" w:tplc="DCF8CDD8">
         <w:start w:val="1"/>
         <w:numFmt w:val="decimal"/>
         <w:lvlText w:val="%4."/>
@@ -5677,7 +5842,8 @@
       </w:lvl>
     </w:lvlOverride>
     <w:lvlOverride w:ilvl="6">
-      <w:lvl w:ilvl="6" w:tplc="3BEADD70">
+      <w:startOverride w:val="1"/>
+      <w:lvl w:ilvl="6" w:tplc="0E506AEE">
         <w:start w:val="1"/>
         <w:numFmt w:val="decimal"/>
         <w:lvlText w:val="%7."/>
@@ -5712,7 +5878,7 @@
   <w:num w:numId="19">
     <w:abstractNumId w:val="6"/>
     <w:lvlOverride w:ilvl="3">
-      <w:lvl w:ilvl="3" w:tplc="682A69DC">
+      <w:lvl w:ilvl="3" w:tplc="5A3ADEB8">
         <w:start w:val="1"/>
         <w:numFmt w:val="decimal"/>
         <w:lvlText w:val="%4."/>
@@ -5893,6 +6059,7 @@
     <w:lsdException w:name="HTML Sample" w:semiHidden="1" w:unhideWhenUsed="1"/>
     <w:lsdException w:name="HTML Typewriter" w:semiHidden="1" w:unhideWhenUsed="1"/>
     <w:lsdException w:name="HTML Variable" w:semiHidden="1" w:unhideWhenUsed="1"/>
+    <w:lsdException w:name="Normal Table" w:semiHidden="1" w:unhideWhenUsed="1"/>
     <w:lsdException w:name="annotation subject" w:semiHidden="1" w:unhideWhenUsed="1"/>
     <w:lsdException w:name="No List" w:semiHidden="1" w:unhideWhenUsed="1"/>
     <w:lsdException w:name="Outline List 1" w:semiHidden="1" w:unhideWhenUsed="1"/>
@@ -5938,9 +6105,11 @@
     <w:lsdException w:name="Table Subtle 1" w:semiHidden="1" w:unhideWhenUsed="1"/>
     <w:lsdException w:name="Table Subtle 2" w:semiHidden="1" w:unhideWhenUsed="1"/>
     <w:lsdException w:name="Table Web 1" w:semiHidden="1" w:unhideWhenUsed="1"/>
+    <w:lsdException w:name="Table Web 2" w:semiHidden="1" w:unhideWhenUsed="1"/>
     <w:lsdException w:name="Table Web 3" w:semiHidden="1" w:unhideWhenUsed="1"/>
     <w:lsdException w:name="Balloon Text" w:semiHidden="1" w:unhideWhenUsed="1"/>
     <w:lsdException w:name="Table Grid" w:uiPriority="39"/>
+    <w:lsdException w:name="Table Theme" w:semiHidden="1" w:unhideWhenUsed="1"/>
     <w:lsdException w:name="Note Level 1" w:semiHidden="1" w:unhideWhenUsed="1"/>
     <w:lsdException w:name="Note Level 2" w:semiHidden="1" w:unhideWhenUsed="1"/>
     <w:lsdException w:name="Note Level 3" w:semiHidden="1" w:unhideWhenUsed="1"/>

</xml_diff>